<commit_message>
Embedded UI Prototype Screenshots into documentation
</commit_message>
<xml_diff>
--- a/doc/ProjectDocumentation.docx
+++ b/doc/ProjectDocumentation.docx
@@ -1760,41 +1760,39 @@
         </w:rPr>
         <w:t>what movies are well-received.</w:t>
       </w:r>
-      <w:bookmarkStart w:id="3" w:name="_GoBack"/>
+    </w:p>
+    <w:p>
+      <w:pPr>
+        <w:pStyle w:val="Heading2"/>
+        <w:spacing w:line="480" w:lineRule="auto"/>
+        <w:rPr>
+          <w:rFonts w:ascii="Arial" w:hAnsi="Arial" w:cs="Arial"/>
+          <w:b/>
+          <w:sz w:val="24"/>
+          <w:szCs w:val="24"/>
+        </w:rPr>
+      </w:pPr>
+      <w:bookmarkStart w:id="3" w:name="_Toc511832122"/>
+      <w:r>
+        <w:rPr>
+          <w:rFonts w:ascii="Arial" w:hAnsi="Arial" w:cs="Arial"/>
+          <w:b/>
+          <w:sz w:val="24"/>
+          <w:szCs w:val="24"/>
+        </w:rPr>
+        <w:t>Project Roles/Responsibilities</w:t>
+      </w:r>
       <w:bookmarkEnd w:id="3"/>
     </w:p>
     <w:p>
       <w:pPr>
-        <w:pStyle w:val="Heading2"/>
-        <w:spacing w:line="480" w:lineRule="auto"/>
-        <w:rPr>
-          <w:rFonts w:ascii="Arial" w:hAnsi="Arial" w:cs="Arial"/>
-          <w:b/>
-          <w:sz w:val="24"/>
-          <w:szCs w:val="24"/>
-        </w:rPr>
-      </w:pPr>
-      <w:bookmarkStart w:id="4" w:name="_Toc511832122"/>
-      <w:r>
-        <w:rPr>
-          <w:rFonts w:ascii="Arial" w:hAnsi="Arial" w:cs="Arial"/>
-          <w:b/>
-          <w:sz w:val="24"/>
-          <w:szCs w:val="24"/>
-        </w:rPr>
-        <w:t>Project Roles/Responsibilities</w:t>
-      </w:r>
-      <w:bookmarkEnd w:id="4"/>
-    </w:p>
-    <w:p>
-      <w:pPr>
         <w:pStyle w:val="Heading3"/>
         <w:spacing w:line="480" w:lineRule="auto"/>
         <w:rPr>
           <w:rFonts w:ascii="Arial" w:hAnsi="Arial" w:cs="Arial"/>
         </w:rPr>
       </w:pPr>
-      <w:bookmarkStart w:id="5" w:name="_Toc511832123"/>
+      <w:bookmarkStart w:id="4" w:name="_Toc511832123"/>
       <w:proofErr w:type="spellStart"/>
       <w:r>
         <w:rPr>
@@ -1809,7 +1807,7 @@
         </w:rPr>
         <w:t xml:space="preserve"> Jalal</w:t>
       </w:r>
-      <w:bookmarkEnd w:id="5"/>
+      <w:bookmarkEnd w:id="4"/>
     </w:p>
     <w:p>
       <w:pPr>
@@ -1842,14 +1840,14 @@
           <w:rFonts w:ascii="Arial" w:hAnsi="Arial" w:cs="Arial"/>
         </w:rPr>
       </w:pPr>
-      <w:bookmarkStart w:id="6" w:name="_Toc511832124"/>
+      <w:bookmarkStart w:id="5" w:name="_Toc511832124"/>
       <w:r>
         <w:rPr>
           <w:rFonts w:ascii="Arial" w:hAnsi="Arial" w:cs="Arial"/>
         </w:rPr>
         <w:t>Steven Ye</w:t>
       </w:r>
-      <w:bookmarkEnd w:id="6"/>
+      <w:bookmarkEnd w:id="5"/>
     </w:p>
     <w:p>
       <w:pPr>
@@ -1885,7 +1883,7 @@
           <w:szCs w:val="24"/>
         </w:rPr>
       </w:pPr>
-      <w:bookmarkStart w:id="7" w:name="_Toc511832125"/>
+      <w:bookmarkStart w:id="6" w:name="_Toc511832125"/>
       <w:r>
         <w:rPr>
           <w:rFonts w:ascii="Arial" w:hAnsi="Arial" w:cs="Arial"/>
@@ -1895,7 +1893,7 @@
         </w:rPr>
         <w:t>Technical Architecture</w:t>
       </w:r>
-      <w:bookmarkEnd w:id="7"/>
+      <w:bookmarkEnd w:id="6"/>
     </w:p>
     <w:p>
       <w:pPr>
@@ -1945,7 +1943,7 @@
           <w:szCs w:val="24"/>
         </w:rPr>
       </w:pPr>
-      <w:bookmarkStart w:id="8" w:name="_Toc511832126"/>
+      <w:bookmarkStart w:id="7" w:name="_Toc511832126"/>
       <w:r>
         <w:rPr>
           <w:rFonts w:ascii="Arial" w:hAnsi="Arial" w:cs="Arial"/>
@@ -1956,7 +1954,7 @@
         <w:lastRenderedPageBreak/>
         <w:t>Events Table</w:t>
       </w:r>
-      <w:bookmarkEnd w:id="8"/>
+      <w:bookmarkEnd w:id="7"/>
     </w:p>
     <w:tbl>
       <w:tblPr>
@@ -2554,7 +2552,7 @@
           <w:szCs w:val="24"/>
         </w:rPr>
       </w:pPr>
-      <w:bookmarkStart w:id="9" w:name="_Toc511832127"/>
+      <w:bookmarkStart w:id="8" w:name="_Toc511832127"/>
       <w:r>
         <w:rPr>
           <w:rFonts w:ascii="Arial" w:hAnsi="Arial" w:cs="Arial"/>
@@ -2565,7 +2563,7 @@
         <w:lastRenderedPageBreak/>
         <w:t>Use Case Diagram</w:t>
       </w:r>
-      <w:bookmarkEnd w:id="9"/>
+      <w:bookmarkEnd w:id="8"/>
     </w:p>
     <w:p>
       <w:pPr>
@@ -2616,7 +2614,7 @@
           <w:szCs w:val="24"/>
         </w:rPr>
       </w:pPr>
-      <w:bookmarkStart w:id="10" w:name="_Toc511832128"/>
+      <w:bookmarkStart w:id="9" w:name="_Toc511832128"/>
       <w:r>
         <w:rPr>
           <w:rFonts w:ascii="Arial" w:hAnsi="Arial" w:cs="Arial"/>
@@ -2627,7 +2625,7 @@
         <w:lastRenderedPageBreak/>
         <w:t>Use Case Descriptions</w:t>
       </w:r>
-      <w:bookmarkEnd w:id="10"/>
+      <w:bookmarkEnd w:id="9"/>
     </w:p>
     <w:tbl>
       <w:tblPr>
@@ -3465,7 +3463,7 @@
           <w:szCs w:val="24"/>
         </w:rPr>
       </w:pPr>
-      <w:bookmarkStart w:id="11" w:name="_Toc511832129"/>
+      <w:bookmarkStart w:id="10" w:name="_Toc511832129"/>
       <w:r>
         <w:rPr>
           <w:rFonts w:ascii="Arial" w:hAnsi="Arial" w:cs="Arial"/>
@@ -3476,40 +3474,839 @@
         <w:lastRenderedPageBreak/>
         <w:t>User Interface Prototype</w:t>
       </w:r>
+      <w:bookmarkEnd w:id="10"/>
+    </w:p>
+    <w:p>
+      <w:pPr>
+        <w:spacing w:line="480" w:lineRule="auto"/>
+        <w:rPr>
+          <w:rFonts w:ascii="Arial" w:hAnsi="Arial" w:cs="Arial"/>
+          <w:sz w:val="24"/>
+          <w:szCs w:val="24"/>
+        </w:rPr>
+      </w:pPr>
+      <w:r>
+        <w:rPr>
+          <w:rFonts w:ascii="Arial" w:hAnsi="Arial" w:cs="Arial"/>
+          <w:sz w:val="24"/>
+          <w:szCs w:val="24"/>
+        </w:rPr>
+        <w:t>Home Page</w:t>
+      </w:r>
+    </w:p>
+    <w:p>
+      <w:pPr>
+        <w:rPr>
+          <w:rFonts w:ascii="Arial" w:hAnsi="Arial" w:cs="Arial"/>
+          <w:b/>
+          <w:sz w:val="24"/>
+          <w:szCs w:val="24"/>
+        </w:rPr>
+      </w:pPr>
+      <w:r>
+        <w:rPr>
+          <w:rFonts w:ascii="Arial" w:hAnsi="Arial" w:cs="Arial"/>
+          <w:b/>
+          <w:noProof/>
+          <w:sz w:val="24"/>
+          <w:szCs w:val="24"/>
+        </w:rPr>
+        <w:drawing>
+          <wp:inline distT="0" distB="0" distL="0" distR="0" wp14:anchorId="4F4518E8" wp14:editId="0DAC10F2">
+            <wp:extent cx="3616915" cy="6438900"/>
+            <wp:effectExtent l="0" t="0" r="3175" b="0"/>
+            <wp:docPr id="2" name="Picture 2"/>
+            <wp:cNvGraphicFramePr>
+              <a:graphicFrameLocks xmlns:a="http://schemas.openxmlformats.org/drawingml/2006/main" noChangeAspect="1"/>
+            </wp:cNvGraphicFramePr>
+            <a:graphic xmlns:a="http://schemas.openxmlformats.org/drawingml/2006/main">
+              <a:graphicData uri="http://schemas.openxmlformats.org/drawingml/2006/picture">
+                <pic:pic xmlns:pic="http://schemas.openxmlformats.org/drawingml/2006/picture">
+                  <pic:nvPicPr>
+                    <pic:cNvPr id="0" name="Picture 2"/>
+                    <pic:cNvPicPr>
+                      <a:picLocks noChangeAspect="1" noChangeArrowheads="1"/>
+                    </pic:cNvPicPr>
+                  </pic:nvPicPr>
+                  <pic:blipFill>
+                    <a:blip r:embed="rId7">
+                      <a:extLst>
+                        <a:ext uri="{28A0092B-C50C-407E-A947-70E740481C1C}">
+                          <a14:useLocalDpi xmlns:a14="http://schemas.microsoft.com/office/drawing/2010/main" val="0"/>
+                        </a:ext>
+                      </a:extLst>
+                    </a:blip>
+                    <a:srcRect/>
+                    <a:stretch>
+                      <a:fillRect/>
+                    </a:stretch>
+                  </pic:blipFill>
+                  <pic:spPr bwMode="auto">
+                    <a:xfrm>
+                      <a:off x="0" y="0"/>
+                      <a:ext cx="3655494" cy="6507580"/>
+                    </a:xfrm>
+                    <a:prstGeom prst="rect">
+                      <a:avLst/>
+                    </a:prstGeom>
+                    <a:noFill/>
+                    <a:ln>
+                      <a:noFill/>
+                    </a:ln>
+                  </pic:spPr>
+                </pic:pic>
+              </a:graphicData>
+            </a:graphic>
+          </wp:inline>
+        </w:drawing>
+      </w:r>
+    </w:p>
+    <w:p>
+      <w:pPr>
+        <w:rPr>
+          <w:rFonts w:ascii="Arial" w:hAnsi="Arial" w:cs="Arial"/>
+          <w:b/>
+          <w:sz w:val="24"/>
+          <w:szCs w:val="24"/>
+        </w:rPr>
+      </w:pPr>
+      <w:r>
+        <w:rPr>
+          <w:rFonts w:ascii="Arial" w:hAnsi="Arial" w:cs="Arial"/>
+          <w:b/>
+          <w:sz w:val="24"/>
+          <w:szCs w:val="24"/>
+        </w:rPr>
+        <w:br w:type="page"/>
+      </w:r>
+    </w:p>
+    <w:p>
+      <w:pPr>
+        <w:rPr>
+          <w:rFonts w:ascii="Arial" w:hAnsi="Arial" w:cs="Arial"/>
+          <w:sz w:val="24"/>
+          <w:szCs w:val="24"/>
+        </w:rPr>
+      </w:pPr>
+      <w:r>
+        <w:rPr>
+          <w:rFonts w:ascii="Arial" w:hAnsi="Arial" w:cs="Arial"/>
+          <w:sz w:val="24"/>
+          <w:szCs w:val="24"/>
+        </w:rPr>
+        <w:lastRenderedPageBreak/>
+        <w:t>Search Page</w:t>
+      </w:r>
+    </w:p>
+    <w:p>
+      <w:pPr>
+        <w:rPr>
+          <w:rFonts w:ascii="Arial" w:hAnsi="Arial" w:cs="Arial"/>
+          <w:sz w:val="24"/>
+          <w:szCs w:val="24"/>
+        </w:rPr>
+      </w:pPr>
+      <w:r>
+        <w:rPr>
+          <w:rFonts w:ascii="Arial" w:hAnsi="Arial" w:cs="Arial"/>
+          <w:noProof/>
+          <w:sz w:val="24"/>
+          <w:szCs w:val="24"/>
+        </w:rPr>
+        <w:drawing>
+          <wp:inline distT="0" distB="0" distL="0" distR="0" wp14:anchorId="2FA5E9E0" wp14:editId="690BAE7A">
+            <wp:extent cx="4103805" cy="7305675"/>
+            <wp:effectExtent l="0" t="0" r="0" b="0"/>
+            <wp:docPr id="3" name="Picture 3"/>
+            <wp:cNvGraphicFramePr>
+              <a:graphicFrameLocks xmlns:a="http://schemas.openxmlformats.org/drawingml/2006/main" noChangeAspect="1"/>
+            </wp:cNvGraphicFramePr>
+            <a:graphic xmlns:a="http://schemas.openxmlformats.org/drawingml/2006/main">
+              <a:graphicData uri="http://schemas.openxmlformats.org/drawingml/2006/picture">
+                <pic:pic xmlns:pic="http://schemas.openxmlformats.org/drawingml/2006/picture">
+                  <pic:nvPicPr>
+                    <pic:cNvPr id="0" name="Picture 3"/>
+                    <pic:cNvPicPr>
+                      <a:picLocks noChangeAspect="1" noChangeArrowheads="1"/>
+                    </pic:cNvPicPr>
+                  </pic:nvPicPr>
+                  <pic:blipFill>
+                    <a:blip r:embed="rId8">
+                      <a:extLst>
+                        <a:ext uri="{28A0092B-C50C-407E-A947-70E740481C1C}">
+                          <a14:useLocalDpi xmlns:a14="http://schemas.microsoft.com/office/drawing/2010/main" val="0"/>
+                        </a:ext>
+                      </a:extLst>
+                    </a:blip>
+                    <a:srcRect/>
+                    <a:stretch>
+                      <a:fillRect/>
+                    </a:stretch>
+                  </pic:blipFill>
+                  <pic:spPr bwMode="auto">
+                    <a:xfrm>
+                      <a:off x="0" y="0"/>
+                      <a:ext cx="4162808" cy="7410714"/>
+                    </a:xfrm>
+                    <a:prstGeom prst="rect">
+                      <a:avLst/>
+                    </a:prstGeom>
+                    <a:noFill/>
+                    <a:ln>
+                      <a:noFill/>
+                    </a:ln>
+                  </pic:spPr>
+                </pic:pic>
+              </a:graphicData>
+            </a:graphic>
+          </wp:inline>
+        </w:drawing>
+      </w:r>
+    </w:p>
+    <w:p>
+      <w:pPr>
+        <w:rPr>
+          <w:rFonts w:ascii="Arial" w:hAnsi="Arial" w:cs="Arial"/>
+          <w:sz w:val="24"/>
+          <w:szCs w:val="24"/>
+        </w:rPr>
+      </w:pPr>
+      <w:r>
+        <w:rPr>
+          <w:rFonts w:ascii="Arial" w:hAnsi="Arial" w:cs="Arial"/>
+          <w:sz w:val="24"/>
+          <w:szCs w:val="24"/>
+        </w:rPr>
+        <w:br w:type="page"/>
+      </w:r>
+      <w:r>
+        <w:rPr>
+          <w:rFonts w:ascii="Arial" w:hAnsi="Arial" w:cs="Arial"/>
+          <w:sz w:val="24"/>
+          <w:szCs w:val="24"/>
+        </w:rPr>
+        <w:lastRenderedPageBreak/>
+        <w:t>Search Results</w:t>
+      </w:r>
+      <w:r>
+        <w:rPr>
+          <w:rFonts w:ascii="Arial" w:hAnsi="Arial" w:cs="Arial"/>
+          <w:sz w:val="24"/>
+          <w:szCs w:val="24"/>
+        </w:rPr>
+        <w:t xml:space="preserve"> Page</w:t>
+      </w:r>
+    </w:p>
+    <w:p>
+      <w:pPr>
+        <w:rPr>
+          <w:rFonts w:ascii="Arial" w:hAnsi="Arial" w:cs="Arial"/>
+          <w:sz w:val="24"/>
+          <w:szCs w:val="24"/>
+        </w:rPr>
+      </w:pPr>
+      <w:r>
+        <w:rPr>
+          <w:rFonts w:ascii="Arial" w:hAnsi="Arial" w:cs="Arial"/>
+          <w:noProof/>
+          <w:sz w:val="24"/>
+          <w:szCs w:val="24"/>
+        </w:rPr>
+        <w:drawing>
+          <wp:inline distT="0" distB="0" distL="0" distR="0" wp14:anchorId="6BBB82D0" wp14:editId="149387F1">
+            <wp:extent cx="3962400" cy="7053943"/>
+            <wp:effectExtent l="0" t="0" r="0" b="0"/>
+            <wp:docPr id="4" name="Picture 4"/>
+            <wp:cNvGraphicFramePr>
+              <a:graphicFrameLocks xmlns:a="http://schemas.openxmlformats.org/drawingml/2006/main" noChangeAspect="1"/>
+            </wp:cNvGraphicFramePr>
+            <a:graphic xmlns:a="http://schemas.openxmlformats.org/drawingml/2006/main">
+              <a:graphicData uri="http://schemas.openxmlformats.org/drawingml/2006/picture">
+                <pic:pic xmlns:pic="http://schemas.openxmlformats.org/drawingml/2006/picture">
+                  <pic:nvPicPr>
+                    <pic:cNvPr id="0" name="Picture 4"/>
+                    <pic:cNvPicPr>
+                      <a:picLocks noChangeAspect="1" noChangeArrowheads="1"/>
+                    </pic:cNvPicPr>
+                  </pic:nvPicPr>
+                  <pic:blipFill>
+                    <a:blip r:embed="rId9">
+                      <a:extLst>
+                        <a:ext uri="{28A0092B-C50C-407E-A947-70E740481C1C}">
+                          <a14:useLocalDpi xmlns:a14="http://schemas.microsoft.com/office/drawing/2010/main" val="0"/>
+                        </a:ext>
+                      </a:extLst>
+                    </a:blip>
+                    <a:srcRect/>
+                    <a:stretch>
+                      <a:fillRect/>
+                    </a:stretch>
+                  </pic:blipFill>
+                  <pic:spPr bwMode="auto">
+                    <a:xfrm>
+                      <a:off x="0" y="0"/>
+                      <a:ext cx="3984087" cy="7092551"/>
+                    </a:xfrm>
+                    <a:prstGeom prst="rect">
+                      <a:avLst/>
+                    </a:prstGeom>
+                    <a:noFill/>
+                    <a:ln>
+                      <a:noFill/>
+                    </a:ln>
+                  </pic:spPr>
+                </pic:pic>
+              </a:graphicData>
+            </a:graphic>
+          </wp:inline>
+        </w:drawing>
+      </w:r>
+    </w:p>
+    <w:p>
+      <w:pPr>
+        <w:rPr>
+          <w:rFonts w:ascii="Arial" w:hAnsi="Arial" w:cs="Arial"/>
+          <w:sz w:val="24"/>
+          <w:szCs w:val="24"/>
+        </w:rPr>
+      </w:pPr>
+      <w:r>
+        <w:rPr>
+          <w:rFonts w:ascii="Arial" w:hAnsi="Arial" w:cs="Arial"/>
+          <w:sz w:val="24"/>
+          <w:szCs w:val="24"/>
+        </w:rPr>
+        <w:br w:type="page"/>
+      </w:r>
+    </w:p>
+    <w:p>
+      <w:pPr>
+        <w:rPr>
+          <w:rFonts w:ascii="Arial" w:hAnsi="Arial" w:cs="Arial"/>
+          <w:sz w:val="24"/>
+          <w:szCs w:val="24"/>
+        </w:rPr>
+      </w:pPr>
+      <w:r>
+        <w:rPr>
+          <w:rFonts w:ascii="Arial" w:hAnsi="Arial" w:cs="Arial"/>
+          <w:sz w:val="24"/>
+          <w:szCs w:val="24"/>
+        </w:rPr>
+        <w:lastRenderedPageBreak/>
+        <w:t>Movie Details</w:t>
+      </w:r>
+      <w:r>
+        <w:rPr>
+          <w:rFonts w:ascii="Arial" w:hAnsi="Arial" w:cs="Arial"/>
+          <w:sz w:val="24"/>
+          <w:szCs w:val="24"/>
+        </w:rPr>
+        <w:t xml:space="preserve"> Page</w:t>
+      </w:r>
+    </w:p>
+    <w:p>
+      <w:pPr>
+        <w:rPr>
+          <w:rFonts w:ascii="Arial" w:hAnsi="Arial" w:cs="Arial"/>
+          <w:sz w:val="24"/>
+          <w:szCs w:val="24"/>
+        </w:rPr>
+      </w:pPr>
+      <w:r>
+        <w:rPr>
+          <w:rFonts w:ascii="Arial" w:hAnsi="Arial" w:cs="Arial"/>
+          <w:noProof/>
+          <w:sz w:val="24"/>
+          <w:szCs w:val="24"/>
+        </w:rPr>
+        <w:drawing>
+          <wp:inline distT="0" distB="0" distL="0" distR="0" wp14:anchorId="3BB8CD66" wp14:editId="6A8732E8">
+            <wp:extent cx="1405173" cy="7096125"/>
+            <wp:effectExtent l="0" t="0" r="5080" b="0"/>
+            <wp:docPr id="5" name="Picture 5"/>
+            <wp:cNvGraphicFramePr>
+              <a:graphicFrameLocks xmlns:a="http://schemas.openxmlformats.org/drawingml/2006/main" noChangeAspect="1"/>
+            </wp:cNvGraphicFramePr>
+            <a:graphic xmlns:a="http://schemas.openxmlformats.org/drawingml/2006/main">
+              <a:graphicData uri="http://schemas.openxmlformats.org/drawingml/2006/picture">
+                <pic:pic xmlns:pic="http://schemas.openxmlformats.org/drawingml/2006/picture">
+                  <pic:nvPicPr>
+                    <pic:cNvPr id="0" name="Picture 5"/>
+                    <pic:cNvPicPr>
+                      <a:picLocks noChangeAspect="1" noChangeArrowheads="1"/>
+                    </pic:cNvPicPr>
+                  </pic:nvPicPr>
+                  <pic:blipFill>
+                    <a:blip r:embed="rId10" cstate="print">
+                      <a:extLst>
+                        <a:ext uri="{28A0092B-C50C-407E-A947-70E740481C1C}">
+                          <a14:useLocalDpi xmlns:a14="http://schemas.microsoft.com/office/drawing/2010/main" val="0"/>
+                        </a:ext>
+                      </a:extLst>
+                    </a:blip>
+                    <a:srcRect/>
+                    <a:stretch>
+                      <a:fillRect/>
+                    </a:stretch>
+                  </pic:blipFill>
+                  <pic:spPr bwMode="auto">
+                    <a:xfrm>
+                      <a:off x="0" y="0"/>
+                      <a:ext cx="1421468" cy="7178417"/>
+                    </a:xfrm>
+                    <a:prstGeom prst="rect">
+                      <a:avLst/>
+                    </a:prstGeom>
+                    <a:noFill/>
+                    <a:ln>
+                      <a:noFill/>
+                    </a:ln>
+                  </pic:spPr>
+                </pic:pic>
+              </a:graphicData>
+            </a:graphic>
+          </wp:inline>
+        </w:drawing>
+      </w:r>
+    </w:p>
+    <w:p>
+      <w:pPr>
+        <w:rPr>
+          <w:rFonts w:ascii="Arial" w:hAnsi="Arial" w:cs="Arial"/>
+          <w:sz w:val="24"/>
+          <w:szCs w:val="24"/>
+        </w:rPr>
+      </w:pPr>
+      <w:r>
+        <w:rPr>
+          <w:rFonts w:ascii="Arial" w:hAnsi="Arial" w:cs="Arial"/>
+          <w:sz w:val="24"/>
+          <w:szCs w:val="24"/>
+        </w:rPr>
+        <w:br w:type="page"/>
+      </w:r>
+    </w:p>
+    <w:p>
+      <w:pPr>
+        <w:rPr>
+          <w:rFonts w:ascii="Arial" w:hAnsi="Arial" w:cs="Arial"/>
+          <w:sz w:val="24"/>
+          <w:szCs w:val="24"/>
+        </w:rPr>
+      </w:pPr>
+      <w:r>
+        <w:rPr>
+          <w:rFonts w:ascii="Arial" w:hAnsi="Arial" w:cs="Arial"/>
+          <w:sz w:val="24"/>
+          <w:szCs w:val="24"/>
+        </w:rPr>
+        <w:lastRenderedPageBreak/>
+        <w:t>Add Review Page</w:t>
+      </w:r>
+    </w:p>
+    <w:p>
+      <w:pPr>
+        <w:rPr>
+          <w:rFonts w:ascii="Arial" w:hAnsi="Arial" w:cs="Arial"/>
+          <w:sz w:val="24"/>
+          <w:szCs w:val="24"/>
+        </w:rPr>
+      </w:pPr>
+      <w:r>
+        <w:rPr>
+          <w:rFonts w:ascii="Arial" w:hAnsi="Arial" w:cs="Arial"/>
+          <w:noProof/>
+          <w:sz w:val="24"/>
+          <w:szCs w:val="24"/>
+        </w:rPr>
+        <w:drawing>
+          <wp:inline distT="0" distB="0" distL="0" distR="0" wp14:anchorId="0256A4CB" wp14:editId="59E43EEB">
+            <wp:extent cx="3948643" cy="7029450"/>
+            <wp:effectExtent l="0" t="0" r="0" b="0"/>
+            <wp:docPr id="6" name="Picture 6"/>
+            <wp:cNvGraphicFramePr>
+              <a:graphicFrameLocks xmlns:a="http://schemas.openxmlformats.org/drawingml/2006/main" noChangeAspect="1"/>
+            </wp:cNvGraphicFramePr>
+            <a:graphic xmlns:a="http://schemas.openxmlformats.org/drawingml/2006/main">
+              <a:graphicData uri="http://schemas.openxmlformats.org/drawingml/2006/picture">
+                <pic:pic xmlns:pic="http://schemas.openxmlformats.org/drawingml/2006/picture">
+                  <pic:nvPicPr>
+                    <pic:cNvPr id="0" name="Picture 6"/>
+                    <pic:cNvPicPr>
+                      <a:picLocks noChangeAspect="1" noChangeArrowheads="1"/>
+                    </pic:cNvPicPr>
+                  </pic:nvPicPr>
+                  <pic:blipFill>
+                    <a:blip r:embed="rId11">
+                      <a:extLst>
+                        <a:ext uri="{28A0092B-C50C-407E-A947-70E740481C1C}">
+                          <a14:useLocalDpi xmlns:a14="http://schemas.microsoft.com/office/drawing/2010/main" val="0"/>
+                        </a:ext>
+                      </a:extLst>
+                    </a:blip>
+                    <a:srcRect/>
+                    <a:stretch>
+                      <a:fillRect/>
+                    </a:stretch>
+                  </pic:blipFill>
+                  <pic:spPr bwMode="auto">
+                    <a:xfrm>
+                      <a:off x="0" y="0"/>
+                      <a:ext cx="3972605" cy="7072108"/>
+                    </a:xfrm>
+                    <a:prstGeom prst="rect">
+                      <a:avLst/>
+                    </a:prstGeom>
+                    <a:noFill/>
+                    <a:ln>
+                      <a:noFill/>
+                    </a:ln>
+                  </pic:spPr>
+                </pic:pic>
+              </a:graphicData>
+            </a:graphic>
+          </wp:inline>
+        </w:drawing>
+      </w:r>
+    </w:p>
+    <w:p>
+      <w:pPr>
+        <w:rPr>
+          <w:rFonts w:ascii="Arial" w:hAnsi="Arial" w:cs="Arial"/>
+          <w:sz w:val="24"/>
+          <w:szCs w:val="24"/>
+        </w:rPr>
+      </w:pPr>
+      <w:r>
+        <w:rPr>
+          <w:rFonts w:ascii="Arial" w:hAnsi="Arial" w:cs="Arial"/>
+          <w:sz w:val="24"/>
+          <w:szCs w:val="24"/>
+        </w:rPr>
+        <w:br w:type="page"/>
+      </w:r>
+    </w:p>
+    <w:p>
+      <w:pPr>
+        <w:rPr>
+          <w:rFonts w:ascii="Arial" w:hAnsi="Arial" w:cs="Arial"/>
+          <w:sz w:val="24"/>
+          <w:szCs w:val="24"/>
+        </w:rPr>
+      </w:pPr>
+      <w:r>
+        <w:rPr>
+          <w:rFonts w:ascii="Arial" w:hAnsi="Arial" w:cs="Arial"/>
+          <w:sz w:val="24"/>
+          <w:szCs w:val="24"/>
+        </w:rPr>
+        <w:lastRenderedPageBreak/>
+        <w:t>View Reviews</w:t>
+      </w:r>
+      <w:r>
+        <w:rPr>
+          <w:rFonts w:ascii="Arial" w:hAnsi="Arial" w:cs="Arial"/>
+          <w:sz w:val="24"/>
+          <w:szCs w:val="24"/>
+        </w:rPr>
+        <w:t xml:space="preserve"> Page</w:t>
+      </w:r>
+    </w:p>
+    <w:p>
+      <w:pPr>
+        <w:rPr>
+          <w:rFonts w:ascii="Arial" w:hAnsi="Arial" w:cs="Arial"/>
+          <w:sz w:val="24"/>
+          <w:szCs w:val="24"/>
+        </w:rPr>
+      </w:pPr>
+      <w:r>
+        <w:rPr>
+          <w:rFonts w:ascii="Arial" w:hAnsi="Arial" w:cs="Arial"/>
+          <w:noProof/>
+          <w:sz w:val="24"/>
+          <w:szCs w:val="24"/>
+        </w:rPr>
+        <w:drawing>
+          <wp:inline distT="0" distB="0" distL="0" distR="0" wp14:anchorId="15E9690E" wp14:editId="5F623698">
+            <wp:extent cx="2890702" cy="7086600"/>
+            <wp:effectExtent l="0" t="0" r="5080" b="0"/>
+            <wp:docPr id="7" name="Picture 7"/>
+            <wp:cNvGraphicFramePr>
+              <a:graphicFrameLocks xmlns:a="http://schemas.openxmlformats.org/drawingml/2006/main" noChangeAspect="1"/>
+            </wp:cNvGraphicFramePr>
+            <a:graphic xmlns:a="http://schemas.openxmlformats.org/drawingml/2006/main">
+              <a:graphicData uri="http://schemas.openxmlformats.org/drawingml/2006/picture">
+                <pic:pic xmlns:pic="http://schemas.openxmlformats.org/drawingml/2006/picture">
+                  <pic:nvPicPr>
+                    <pic:cNvPr id="0" name="Picture 7"/>
+                    <pic:cNvPicPr>
+                      <a:picLocks noChangeAspect="1" noChangeArrowheads="1"/>
+                    </pic:cNvPicPr>
+                  </pic:nvPicPr>
+                  <pic:blipFill>
+                    <a:blip r:embed="rId12" cstate="print">
+                      <a:extLst>
+                        <a:ext uri="{28A0092B-C50C-407E-A947-70E740481C1C}">
+                          <a14:useLocalDpi xmlns:a14="http://schemas.microsoft.com/office/drawing/2010/main" val="0"/>
+                        </a:ext>
+                      </a:extLst>
+                    </a:blip>
+                    <a:srcRect/>
+                    <a:stretch>
+                      <a:fillRect/>
+                    </a:stretch>
+                  </pic:blipFill>
+                  <pic:spPr bwMode="auto">
+                    <a:xfrm>
+                      <a:off x="0" y="0"/>
+                      <a:ext cx="2915279" cy="7146850"/>
+                    </a:xfrm>
+                    <a:prstGeom prst="rect">
+                      <a:avLst/>
+                    </a:prstGeom>
+                    <a:noFill/>
+                    <a:ln>
+                      <a:noFill/>
+                    </a:ln>
+                  </pic:spPr>
+                </pic:pic>
+              </a:graphicData>
+            </a:graphic>
+          </wp:inline>
+        </w:drawing>
+      </w:r>
+    </w:p>
+    <w:p>
+      <w:pPr>
+        <w:rPr>
+          <w:rFonts w:ascii="Arial" w:hAnsi="Arial" w:cs="Arial"/>
+          <w:sz w:val="24"/>
+          <w:szCs w:val="24"/>
+        </w:rPr>
+      </w:pPr>
+      <w:r>
+        <w:rPr>
+          <w:rFonts w:ascii="Arial" w:hAnsi="Arial" w:cs="Arial"/>
+          <w:sz w:val="24"/>
+          <w:szCs w:val="24"/>
+        </w:rPr>
+        <w:br w:type="page"/>
+      </w:r>
+    </w:p>
+    <w:p>
+      <w:pPr>
+        <w:rPr>
+          <w:rFonts w:ascii="Arial" w:hAnsi="Arial" w:cs="Arial"/>
+          <w:sz w:val="24"/>
+          <w:szCs w:val="24"/>
+        </w:rPr>
+      </w:pPr>
+      <w:r>
+        <w:rPr>
+          <w:rFonts w:ascii="Arial" w:hAnsi="Arial" w:cs="Arial"/>
+          <w:sz w:val="24"/>
+          <w:szCs w:val="24"/>
+        </w:rPr>
+        <w:lastRenderedPageBreak/>
+        <w:t>Edit or Delete Review</w:t>
+      </w:r>
+      <w:r>
+        <w:rPr>
+          <w:rFonts w:ascii="Arial" w:hAnsi="Arial" w:cs="Arial"/>
+          <w:sz w:val="24"/>
+          <w:szCs w:val="24"/>
+        </w:rPr>
+        <w:t xml:space="preserve"> Page</w:t>
+      </w:r>
+    </w:p>
+    <w:p>
+      <w:pPr>
+        <w:rPr>
+          <w:rFonts w:ascii="Arial" w:hAnsi="Arial" w:cs="Arial"/>
+          <w:sz w:val="24"/>
+          <w:szCs w:val="24"/>
+        </w:rPr>
+      </w:pPr>
+      <w:r>
+        <w:rPr>
+          <w:rFonts w:ascii="Arial" w:hAnsi="Arial" w:cs="Arial"/>
+          <w:noProof/>
+          <w:sz w:val="24"/>
+          <w:szCs w:val="24"/>
+        </w:rPr>
+        <w:drawing>
+          <wp:inline distT="0" distB="0" distL="0" distR="0" wp14:anchorId="183D6398" wp14:editId="16E55BAD">
+            <wp:extent cx="3943291" cy="7019925"/>
+            <wp:effectExtent l="0" t="0" r="635" b="0"/>
+            <wp:docPr id="8" name="Picture 8"/>
+            <wp:cNvGraphicFramePr>
+              <a:graphicFrameLocks xmlns:a="http://schemas.openxmlformats.org/drawingml/2006/main" noChangeAspect="1"/>
+            </wp:cNvGraphicFramePr>
+            <a:graphic xmlns:a="http://schemas.openxmlformats.org/drawingml/2006/main">
+              <a:graphicData uri="http://schemas.openxmlformats.org/drawingml/2006/picture">
+                <pic:pic xmlns:pic="http://schemas.openxmlformats.org/drawingml/2006/picture">
+                  <pic:nvPicPr>
+                    <pic:cNvPr id="0" name="Picture 8"/>
+                    <pic:cNvPicPr>
+                      <a:picLocks noChangeAspect="1" noChangeArrowheads="1"/>
+                    </pic:cNvPicPr>
+                  </pic:nvPicPr>
+                  <pic:blipFill>
+                    <a:blip r:embed="rId13">
+                      <a:extLst>
+                        <a:ext uri="{28A0092B-C50C-407E-A947-70E740481C1C}">
+                          <a14:useLocalDpi xmlns:a14="http://schemas.microsoft.com/office/drawing/2010/main" val="0"/>
+                        </a:ext>
+                      </a:extLst>
+                    </a:blip>
+                    <a:srcRect/>
+                    <a:stretch>
+                      <a:fillRect/>
+                    </a:stretch>
+                  </pic:blipFill>
+                  <pic:spPr bwMode="auto">
+                    <a:xfrm>
+                      <a:off x="0" y="0"/>
+                      <a:ext cx="3963025" cy="7055056"/>
+                    </a:xfrm>
+                    <a:prstGeom prst="rect">
+                      <a:avLst/>
+                    </a:prstGeom>
+                    <a:noFill/>
+                    <a:ln>
+                      <a:noFill/>
+                    </a:ln>
+                  </pic:spPr>
+                </pic:pic>
+              </a:graphicData>
+            </a:graphic>
+          </wp:inline>
+        </w:drawing>
+      </w:r>
+    </w:p>
+    <w:p>
+      <w:pPr>
+        <w:rPr>
+          <w:rFonts w:ascii="Arial" w:hAnsi="Arial" w:cs="Arial"/>
+          <w:sz w:val="24"/>
+          <w:szCs w:val="24"/>
+        </w:rPr>
+      </w:pPr>
+      <w:r>
+        <w:rPr>
+          <w:rFonts w:ascii="Arial" w:hAnsi="Arial" w:cs="Arial"/>
+          <w:sz w:val="24"/>
+          <w:szCs w:val="24"/>
+        </w:rPr>
+        <w:br w:type="page"/>
+      </w:r>
+    </w:p>
+    <w:p>
+      <w:pPr>
+        <w:rPr>
+          <w:rFonts w:ascii="Arial" w:hAnsi="Arial" w:cs="Arial"/>
+          <w:sz w:val="24"/>
+          <w:szCs w:val="24"/>
+        </w:rPr>
+      </w:pPr>
+      <w:r>
+        <w:rPr>
+          <w:rFonts w:ascii="Arial" w:hAnsi="Arial" w:cs="Arial"/>
+          <w:sz w:val="24"/>
+          <w:szCs w:val="24"/>
+        </w:rPr>
+        <w:lastRenderedPageBreak/>
+        <w:t>User Registration &amp; Settings</w:t>
+      </w:r>
+      <w:r>
+        <w:rPr>
+          <w:rFonts w:ascii="Arial" w:hAnsi="Arial" w:cs="Arial"/>
+          <w:sz w:val="24"/>
+          <w:szCs w:val="24"/>
+        </w:rPr>
+        <w:t xml:space="preserve"> Page</w:t>
+      </w:r>
+      <w:bookmarkStart w:id="11" w:name="_GoBack"/>
       <w:bookmarkEnd w:id="11"/>
     </w:p>
     <w:p>
       <w:pPr>
-        <w:spacing w:line="480" w:lineRule="auto"/>
-        <w:rPr>
-          <w:rFonts w:ascii="Arial" w:hAnsi="Arial" w:cs="Arial"/>
-          <w:sz w:val="24"/>
-          <w:szCs w:val="24"/>
-        </w:rPr>
-      </w:pPr>
-      <w:r>
-        <w:rPr>
-          <w:rFonts w:ascii="Arial" w:hAnsi="Arial" w:cs="Arial"/>
-          <w:sz w:val="24"/>
-          <w:szCs w:val="24"/>
-        </w:rPr>
-        <w:t>Draw a bunch of screenshots.</w:t>
+        <w:rPr>
+          <w:rFonts w:ascii="Arial" w:hAnsi="Arial" w:cs="Arial"/>
+          <w:sz w:val="24"/>
+          <w:szCs w:val="24"/>
+        </w:rPr>
+      </w:pPr>
+      <w:r>
+        <w:rPr>
+          <w:rFonts w:ascii="Arial" w:hAnsi="Arial" w:cs="Arial"/>
+          <w:noProof/>
+          <w:sz w:val="24"/>
+          <w:szCs w:val="24"/>
+        </w:rPr>
+        <w:drawing>
+          <wp:inline distT="0" distB="0" distL="0" distR="0" wp14:anchorId="37C745E2" wp14:editId="245DF6FD">
+            <wp:extent cx="3889787" cy="6924675"/>
+            <wp:effectExtent l="0" t="0" r="0" b="0"/>
+            <wp:docPr id="9" name="Picture 9"/>
+            <wp:cNvGraphicFramePr>
+              <a:graphicFrameLocks xmlns:a="http://schemas.openxmlformats.org/drawingml/2006/main" noChangeAspect="1"/>
+            </wp:cNvGraphicFramePr>
+            <a:graphic xmlns:a="http://schemas.openxmlformats.org/drawingml/2006/main">
+              <a:graphicData uri="http://schemas.openxmlformats.org/drawingml/2006/picture">
+                <pic:pic xmlns:pic="http://schemas.openxmlformats.org/drawingml/2006/picture">
+                  <pic:nvPicPr>
+                    <pic:cNvPr id="0" name="Picture 9"/>
+                    <pic:cNvPicPr>
+                      <a:picLocks noChangeAspect="1" noChangeArrowheads="1"/>
+                    </pic:cNvPicPr>
+                  </pic:nvPicPr>
+                  <pic:blipFill>
+                    <a:blip r:embed="rId14">
+                      <a:extLst>
+                        <a:ext uri="{28A0092B-C50C-407E-A947-70E740481C1C}">
+                          <a14:useLocalDpi xmlns:a14="http://schemas.microsoft.com/office/drawing/2010/main" val="0"/>
+                        </a:ext>
+                      </a:extLst>
+                    </a:blip>
+                    <a:srcRect/>
+                    <a:stretch>
+                      <a:fillRect/>
+                    </a:stretch>
+                  </pic:blipFill>
+                  <pic:spPr bwMode="auto">
+                    <a:xfrm>
+                      <a:off x="0" y="0"/>
+                      <a:ext cx="3899516" cy="6941995"/>
+                    </a:xfrm>
+                    <a:prstGeom prst="rect">
+                      <a:avLst/>
+                    </a:prstGeom>
+                    <a:noFill/>
+                    <a:ln>
+                      <a:noFill/>
+                    </a:ln>
+                  </pic:spPr>
+                </pic:pic>
+              </a:graphicData>
+            </a:graphic>
+          </wp:inline>
+        </w:drawing>
       </w:r>
     </w:p>
     <w:p>
       <w:pPr>
         <w:rPr>
-          <w:rFonts w:ascii="Arial" w:eastAsiaTheme="majorEastAsia" w:hAnsi="Arial" w:cs="Arial"/>
-          <w:b/>
-          <w:color w:val="2F5496" w:themeColor="accent1" w:themeShade="BF"/>
-          <w:sz w:val="24"/>
-          <w:szCs w:val="24"/>
-        </w:rPr>
-      </w:pPr>
-      <w:r>
-        <w:rPr>
-          <w:rFonts w:ascii="Arial" w:hAnsi="Arial" w:cs="Arial"/>
-          <w:b/>
+          <w:rFonts w:ascii="Arial" w:hAnsi="Arial" w:cs="Arial"/>
+          <w:sz w:val="24"/>
+          <w:szCs w:val="24"/>
+        </w:rPr>
+      </w:pPr>
+      <w:r>
+        <w:rPr>
+          <w:rFonts w:ascii="Arial" w:hAnsi="Arial" w:cs="Arial"/>
           <w:sz w:val="24"/>
           <w:szCs w:val="24"/>
         </w:rPr>
@@ -3537,7 +4334,16 @@
           <w:szCs w:val="24"/>
         </w:rPr>
         <w:lastRenderedPageBreak/>
-        <w:t>Entity Relationship Diagram (ERD)</w:t>
+        <w:t>E</w:t>
+      </w:r>
+      <w:r>
+        <w:rPr>
+          <w:rFonts w:ascii="Arial" w:hAnsi="Arial" w:cs="Arial"/>
+          <w:b/>
+          <w:sz w:val="24"/>
+          <w:szCs w:val="24"/>
+        </w:rPr>
+        <w:t>ntity Relationship Diagram (ERD)</w:t>
       </w:r>
       <w:bookmarkEnd w:id="12"/>
     </w:p>
@@ -3871,7 +4677,7 @@
         </w:rPr>
         <w:t xml:space="preserve">jQuery Mobile: </w:t>
       </w:r>
-      <w:hyperlink r:id="rId7" w:history="1">
+      <w:hyperlink r:id="rId15" w:history="1">
         <w:r>
           <w:rPr>
             <w:rStyle w:val="Hyperlink"/>
@@ -3905,7 +4711,7 @@
         </w:rPr>
         <w:t xml:space="preserve">PhoneGap API: </w:t>
       </w:r>
-      <w:hyperlink r:id="rId8" w:history="1">
+      <w:hyperlink r:id="rId16" w:history="1">
         <w:r>
           <w:rPr>
             <w:rStyle w:val="Hyperlink"/>
@@ -3918,7 +4724,7 @@
       </w:hyperlink>
     </w:p>
     <w:sectPr>
-      <w:headerReference w:type="default" r:id="rId9"/>
+      <w:headerReference w:type="default" r:id="rId17"/>
       <w:pgSz w:w="12240" w:h="15840"/>
       <w:pgMar w:top="1985" w:right="1701" w:bottom="1701" w:left="1701" w:header="708" w:footer="708" w:gutter="0"/>
       <w:cols w:space="708"/>

</xml_diff>

<commit_message>
Formatted UI Prototype labels in documentation
</commit_message>
<xml_diff>
--- a/doc/ProjectDocumentation.docx
+++ b/doc/ProjectDocumentation.docx
@@ -3478,24 +3478,6 @@
     </w:p>
     <w:p>
       <w:pPr>
-        <w:spacing w:line="480" w:lineRule="auto"/>
-        <w:rPr>
-          <w:rFonts w:ascii="Arial" w:hAnsi="Arial" w:cs="Arial"/>
-          <w:sz w:val="24"/>
-          <w:szCs w:val="24"/>
-        </w:rPr>
-      </w:pPr>
-      <w:r>
-        <w:rPr>
-          <w:rFonts w:ascii="Arial" w:hAnsi="Arial" w:cs="Arial"/>
-          <w:sz w:val="24"/>
-          <w:szCs w:val="24"/>
-        </w:rPr>
-        <w:t>Home Page</w:t>
-      </w:r>
-    </w:p>
-    <w:p>
-      <w:pPr>
         <w:rPr>
           <w:rFonts w:ascii="Arial" w:hAnsi="Arial" w:cs="Arial"/>
           <w:b/>
@@ -3563,39 +3545,39 @@
     </w:p>
     <w:p>
       <w:pPr>
-        <w:rPr>
-          <w:rFonts w:ascii="Arial" w:hAnsi="Arial" w:cs="Arial"/>
-          <w:b/>
-          <w:sz w:val="24"/>
-          <w:szCs w:val="24"/>
-        </w:rPr>
-      </w:pPr>
-      <w:r>
-        <w:rPr>
-          <w:rFonts w:ascii="Arial" w:hAnsi="Arial" w:cs="Arial"/>
-          <w:b/>
-          <w:sz w:val="24"/>
-          <w:szCs w:val="24"/>
-        </w:rPr>
-        <w:br w:type="page"/>
+        <w:pStyle w:val="Subtitle"/>
+        <w:rPr>
+          <w:rFonts w:ascii="Arial" w:hAnsi="Arial" w:cs="Arial"/>
+          <w:sz w:val="24"/>
+          <w:szCs w:val="24"/>
+        </w:rPr>
+      </w:pPr>
+      <w:r>
+        <w:rPr>
+          <w:rFonts w:ascii="Arial" w:hAnsi="Arial" w:cs="Arial"/>
+          <w:sz w:val="24"/>
+          <w:szCs w:val="24"/>
+        </w:rPr>
+        <w:t>Figure 1: Screen 1 - Home</w:t>
       </w:r>
     </w:p>
     <w:p>
       <w:pPr>
         <w:rPr>
           <w:rFonts w:ascii="Arial" w:hAnsi="Arial" w:cs="Arial"/>
-          <w:sz w:val="24"/>
-          <w:szCs w:val="24"/>
-        </w:rPr>
-      </w:pPr>
-      <w:r>
-        <w:rPr>
-          <w:rFonts w:ascii="Arial" w:hAnsi="Arial" w:cs="Arial"/>
-          <w:sz w:val="24"/>
-          <w:szCs w:val="24"/>
-        </w:rPr>
-        <w:lastRenderedPageBreak/>
-        <w:t>Search Page</w:t>
+          <w:b/>
+          <w:sz w:val="24"/>
+          <w:szCs w:val="24"/>
+        </w:rPr>
+      </w:pPr>
+      <w:r>
+        <w:rPr>
+          <w:rFonts w:ascii="Arial" w:hAnsi="Arial" w:cs="Arial"/>
+          <w:b/>
+          <w:sz w:val="24"/>
+          <w:szCs w:val="24"/>
+        </w:rPr>
+        <w:br w:type="page"/>
       </w:r>
     </w:p>
     <w:p>
@@ -3613,6 +3595,7 @@
           <w:sz w:val="24"/>
           <w:szCs w:val="24"/>
         </w:rPr>
+        <w:lastRenderedPageBreak/>
         <w:drawing>
           <wp:inline distT="0" distB="0" distL="0" distR="0" wp14:anchorId="2FA5E9E0" wp14:editId="690BAE7A">
             <wp:extent cx="4103805" cy="7305675"/>
@@ -3665,36 +3648,60 @@
     </w:p>
     <w:p>
       <w:pPr>
-        <w:rPr>
-          <w:rFonts w:ascii="Arial" w:hAnsi="Arial" w:cs="Arial"/>
-          <w:sz w:val="24"/>
-          <w:szCs w:val="24"/>
-        </w:rPr>
-      </w:pPr>
-      <w:r>
-        <w:rPr>
-          <w:rFonts w:ascii="Arial" w:hAnsi="Arial" w:cs="Arial"/>
-          <w:sz w:val="24"/>
-          <w:szCs w:val="24"/>
-        </w:rPr>
-        <w:br w:type="page"/>
-      </w:r>
-      <w:r>
-        <w:rPr>
-          <w:rFonts w:ascii="Arial" w:hAnsi="Arial" w:cs="Arial"/>
-          <w:sz w:val="24"/>
-          <w:szCs w:val="24"/>
-        </w:rPr>
-        <w:lastRenderedPageBreak/>
-        <w:t>Search Results</w:t>
-      </w:r>
-      <w:r>
-        <w:rPr>
-          <w:rFonts w:ascii="Arial" w:hAnsi="Arial" w:cs="Arial"/>
-          <w:sz w:val="24"/>
-          <w:szCs w:val="24"/>
-        </w:rPr>
-        <w:t xml:space="preserve"> Page</w:t>
+        <w:pStyle w:val="Subtitle"/>
+        <w:rPr>
+          <w:rFonts w:ascii="Arial" w:hAnsi="Arial" w:cs="Arial"/>
+          <w:sz w:val="24"/>
+          <w:szCs w:val="24"/>
+        </w:rPr>
+      </w:pPr>
+      <w:r>
+        <w:rPr>
+          <w:rFonts w:ascii="Arial" w:hAnsi="Arial" w:cs="Arial"/>
+          <w:sz w:val="24"/>
+          <w:szCs w:val="24"/>
+        </w:rPr>
+        <w:t xml:space="preserve">Figure </w:t>
+      </w:r>
+      <w:r>
+        <w:rPr>
+          <w:rFonts w:ascii="Arial" w:hAnsi="Arial" w:cs="Arial"/>
+          <w:sz w:val="24"/>
+          <w:szCs w:val="24"/>
+        </w:rPr>
+        <w:t>2</w:t>
+      </w:r>
+      <w:r>
+        <w:rPr>
+          <w:rFonts w:ascii="Arial" w:hAnsi="Arial" w:cs="Arial"/>
+          <w:sz w:val="24"/>
+          <w:szCs w:val="24"/>
+        </w:rPr>
+        <w:t xml:space="preserve">: Screen </w:t>
+      </w:r>
+      <w:r>
+        <w:rPr>
+          <w:rFonts w:ascii="Arial" w:hAnsi="Arial" w:cs="Arial"/>
+          <w:sz w:val="24"/>
+          <w:szCs w:val="24"/>
+        </w:rPr>
+        <w:t>2</w:t>
+      </w:r>
+      <w:r>
+        <w:rPr>
+          <w:rFonts w:ascii="Arial" w:hAnsi="Arial" w:cs="Arial"/>
+          <w:sz w:val="24"/>
+          <w:szCs w:val="24"/>
+        </w:rPr>
+        <w:t xml:space="preserve"> - </w:t>
+      </w:r>
+      <w:r>
+        <w:rPr>
+          <w:rFonts w:ascii="Arial" w:hAnsi="Arial" w:cs="Arial"/>
+          <w:sz w:val="24"/>
+          <w:szCs w:val="24"/>
+        </w:rPr>
+        <w:t>Search</w:t>
       </w:r>
     </w:p>
     <w:p>
@@ -3708,10 +3715,19 @@
       <w:r>
         <w:rPr>
           <w:rFonts w:ascii="Arial" w:hAnsi="Arial" w:cs="Arial"/>
+          <w:sz w:val="24"/>
+          <w:szCs w:val="24"/>
+        </w:rPr>
+        <w:br w:type="page"/>
+      </w:r>
+      <w:r>
+        <w:rPr>
+          <w:rFonts w:ascii="Arial" w:hAnsi="Arial" w:cs="Arial"/>
           <w:noProof/>
           <w:sz w:val="24"/>
           <w:szCs w:val="24"/>
         </w:rPr>
+        <w:lastRenderedPageBreak/>
         <w:drawing>
           <wp:inline distT="0" distB="0" distL="0" distR="0" wp14:anchorId="6BBB82D0" wp14:editId="149387F1">
             <wp:extent cx="3962400" cy="7053943"/>
@@ -3764,19 +3780,55 @@
     </w:p>
     <w:p>
       <w:pPr>
-        <w:rPr>
-          <w:rFonts w:ascii="Arial" w:hAnsi="Arial" w:cs="Arial"/>
-          <w:sz w:val="24"/>
-          <w:szCs w:val="24"/>
-        </w:rPr>
-      </w:pPr>
-      <w:r>
-        <w:rPr>
-          <w:rFonts w:ascii="Arial" w:hAnsi="Arial" w:cs="Arial"/>
-          <w:sz w:val="24"/>
-          <w:szCs w:val="24"/>
-        </w:rPr>
-        <w:br w:type="page"/>
+        <w:pStyle w:val="Subtitle"/>
+      </w:pPr>
+      <w:r>
+        <w:rPr>
+          <w:rFonts w:ascii="Arial" w:hAnsi="Arial" w:cs="Arial"/>
+          <w:sz w:val="24"/>
+          <w:szCs w:val="24"/>
+        </w:rPr>
+        <w:t xml:space="preserve">Figure </w:t>
+      </w:r>
+      <w:r>
+        <w:rPr>
+          <w:rFonts w:ascii="Arial" w:hAnsi="Arial" w:cs="Arial"/>
+          <w:sz w:val="24"/>
+          <w:szCs w:val="24"/>
+        </w:rPr>
+        <w:t>3</w:t>
+      </w:r>
+      <w:r>
+        <w:rPr>
+          <w:rFonts w:ascii="Arial" w:hAnsi="Arial" w:cs="Arial"/>
+          <w:sz w:val="24"/>
+          <w:szCs w:val="24"/>
+        </w:rPr>
+        <w:t xml:space="preserve">: Screen </w:t>
+      </w:r>
+      <w:r>
+        <w:rPr>
+          <w:rFonts w:ascii="Arial" w:hAnsi="Arial" w:cs="Arial"/>
+          <w:sz w:val="24"/>
+          <w:szCs w:val="24"/>
+        </w:rPr>
+        <w:t>2</w:t>
+      </w:r>
+      <w:r>
+        <w:rPr>
+          <w:rFonts w:ascii="Arial" w:hAnsi="Arial" w:cs="Arial"/>
+          <w:sz w:val="24"/>
+          <w:szCs w:val="24"/>
+        </w:rPr>
+        <w:t xml:space="preserve"> </w:t>
+      </w:r>
+      <w:r>
+        <w:rPr>
+          <w:rFonts w:ascii="Arial" w:hAnsi="Arial" w:cs="Arial"/>
+          <w:sz w:val="24"/>
+          <w:szCs w:val="24"/>
+        </w:rPr>
+        <w:t>– Search Results</w:t>
       </w:r>
     </w:p>
     <w:p>
@@ -3793,16 +3845,7 @@
           <w:sz w:val="24"/>
           <w:szCs w:val="24"/>
         </w:rPr>
-        <w:lastRenderedPageBreak/>
-        <w:t>Movie Details</w:t>
-      </w:r>
-      <w:r>
-        <w:rPr>
-          <w:rFonts w:ascii="Arial" w:hAnsi="Arial" w:cs="Arial"/>
-          <w:sz w:val="24"/>
-          <w:szCs w:val="24"/>
-        </w:rPr>
-        <w:t xml:space="preserve"> Page</w:t>
+        <w:br w:type="page"/>
       </w:r>
     </w:p>
     <w:p>
@@ -3820,10 +3863,19 @@
           <w:sz w:val="24"/>
           <w:szCs w:val="24"/>
         </w:rPr>
+        <w:lastRenderedPageBreak/>
         <w:drawing>
-          <wp:inline distT="0" distB="0" distL="0" distR="0" wp14:anchorId="3BB8CD66" wp14:editId="6A8732E8">
+          <wp:anchor distT="0" distB="0" distL="114300" distR="114300" simplePos="0" relativeHeight="251658240" behindDoc="0" locked="0" layoutInCell="1" allowOverlap="1" wp14:anchorId="3BB8CD66" wp14:editId="1A05D04C">
+            <wp:simplePos x="1076325" y="1257300"/>
+            <wp:positionH relativeFrom="column">
+              <wp:align>left</wp:align>
+            </wp:positionH>
+            <wp:positionV relativeFrom="paragraph">
+              <wp:align>top</wp:align>
+            </wp:positionV>
             <wp:extent cx="1405173" cy="7096125"/>
             <wp:effectExtent l="0" t="0" r="5080" b="0"/>
+            <wp:wrapSquare wrapText="bothSides"/>
             <wp:docPr id="5" name="Picture 5"/>
             <wp:cNvGraphicFramePr>
               <a:graphicFrameLocks xmlns:a="http://schemas.openxmlformats.org/drawingml/2006/main" noChangeAspect="1"/>
@@ -3853,7 +3905,7 @@
                   <pic:spPr bwMode="auto">
                     <a:xfrm>
                       <a:off x="0" y="0"/>
-                      <a:ext cx="1421468" cy="7178417"/>
+                      <a:ext cx="1405173" cy="7096125"/>
                     </a:xfrm>
                     <a:prstGeom prst="rect">
                       <a:avLst/>
@@ -3866,8 +3918,66 @@
                 </pic:pic>
               </a:graphicData>
             </a:graphic>
-          </wp:inline>
+          </wp:anchor>
         </w:drawing>
+      </w:r>
+      <w:r>
+        <w:rPr>
+          <w:rFonts w:ascii="Arial" w:hAnsi="Arial" w:cs="Arial"/>
+          <w:sz w:val="24"/>
+          <w:szCs w:val="24"/>
+        </w:rPr>
+        <w:br w:type="textWrapping" w:clear="all"/>
+      </w:r>
+      <w:bookmarkStart w:id="11" w:name="_GoBack"/>
+      <w:bookmarkEnd w:id="11"/>
+      <w:r>
+        <w:rPr>
+          <w:rFonts w:ascii="Arial" w:hAnsi="Arial" w:cs="Arial"/>
+          <w:sz w:val="24"/>
+          <w:szCs w:val="24"/>
+        </w:rPr>
+        <w:t xml:space="preserve">Figure </w:t>
+      </w:r>
+      <w:r>
+        <w:rPr>
+          <w:rFonts w:ascii="Arial" w:hAnsi="Arial" w:cs="Arial"/>
+          <w:sz w:val="24"/>
+          <w:szCs w:val="24"/>
+        </w:rPr>
+        <w:t>4</w:t>
+      </w:r>
+      <w:r>
+        <w:rPr>
+          <w:rFonts w:ascii="Arial" w:hAnsi="Arial" w:cs="Arial"/>
+          <w:sz w:val="24"/>
+          <w:szCs w:val="24"/>
+        </w:rPr>
+        <w:t xml:space="preserve">: Screen </w:t>
+      </w:r>
+      <w:r>
+        <w:rPr>
+          <w:rFonts w:ascii="Arial" w:hAnsi="Arial" w:cs="Arial"/>
+          <w:sz w:val="24"/>
+          <w:szCs w:val="24"/>
+        </w:rPr>
+        <w:t>3</w:t>
+      </w:r>
+      <w:r>
+        <w:rPr>
+          <w:rFonts w:ascii="Arial" w:hAnsi="Arial" w:cs="Arial"/>
+          <w:sz w:val="24"/>
+          <w:szCs w:val="24"/>
+        </w:rPr>
+        <w:t xml:space="preserve"> </w:t>
+      </w:r>
+      <w:r>
+        <w:rPr>
+          <w:rFonts w:ascii="Arial" w:hAnsi="Arial" w:cs="Arial"/>
+          <w:sz w:val="24"/>
+          <w:szCs w:val="24"/>
+        </w:rPr>
+        <w:t>– Movie Details</w:t>
       </w:r>
     </w:p>
     <w:p>
@@ -3898,30 +4008,13 @@
       <w:r>
         <w:rPr>
           <w:rFonts w:ascii="Arial" w:hAnsi="Arial" w:cs="Arial"/>
+          <w:noProof/>
           <w:sz w:val="24"/>
           <w:szCs w:val="24"/>
         </w:rPr>
         <w:lastRenderedPageBreak/>
-        <w:t>Add Review Page</w:t>
-      </w:r>
-    </w:p>
-    <w:p>
-      <w:pPr>
-        <w:rPr>
-          <w:rFonts w:ascii="Arial" w:hAnsi="Arial" w:cs="Arial"/>
-          <w:sz w:val="24"/>
-          <w:szCs w:val="24"/>
-        </w:rPr>
-      </w:pPr>
-      <w:r>
-        <w:rPr>
-          <w:rFonts w:ascii="Arial" w:hAnsi="Arial" w:cs="Arial"/>
-          <w:noProof/>
-          <w:sz w:val="24"/>
-          <w:szCs w:val="24"/>
-        </w:rPr>
         <w:drawing>
-          <wp:inline distT="0" distB="0" distL="0" distR="0" wp14:anchorId="0256A4CB" wp14:editId="59E43EEB">
+          <wp:inline distT="0" distB="0" distL="0" distR="0" wp14:anchorId="0256A4CB" wp14:editId="3A146490">
             <wp:extent cx="3948643" cy="7029450"/>
             <wp:effectExtent l="0" t="0" r="0" b="0"/>
             <wp:docPr id="6" name="Picture 6"/>
@@ -3953,7 +4046,7 @@
                   <pic:spPr bwMode="auto">
                     <a:xfrm>
                       <a:off x="0" y="0"/>
-                      <a:ext cx="3972605" cy="7072108"/>
+                      <a:ext cx="3948643" cy="7029450"/>
                     </a:xfrm>
                     <a:prstGeom prst="rect">
                       <a:avLst/>
@@ -3984,7 +4077,47 @@
           <w:sz w:val="24"/>
           <w:szCs w:val="24"/>
         </w:rPr>
-        <w:br w:type="page"/>
+        <w:t xml:space="preserve">Figure </w:t>
+      </w:r>
+      <w:r>
+        <w:rPr>
+          <w:rFonts w:ascii="Arial" w:hAnsi="Arial" w:cs="Arial"/>
+          <w:sz w:val="24"/>
+          <w:szCs w:val="24"/>
+        </w:rPr>
+        <w:t>5</w:t>
+      </w:r>
+      <w:r>
+        <w:rPr>
+          <w:rFonts w:ascii="Arial" w:hAnsi="Arial" w:cs="Arial"/>
+          <w:sz w:val="24"/>
+          <w:szCs w:val="24"/>
+        </w:rPr>
+        <w:t xml:space="preserve">: Screen </w:t>
+      </w:r>
+      <w:r>
+        <w:rPr>
+          <w:rFonts w:ascii="Arial" w:hAnsi="Arial" w:cs="Arial"/>
+          <w:sz w:val="24"/>
+          <w:szCs w:val="24"/>
+        </w:rPr>
+        <w:t>4</w:t>
+      </w:r>
+      <w:r>
+        <w:rPr>
+          <w:rFonts w:ascii="Arial" w:hAnsi="Arial" w:cs="Arial"/>
+          <w:sz w:val="24"/>
+          <w:szCs w:val="24"/>
+        </w:rPr>
+        <w:t xml:space="preserve"> </w:t>
+      </w:r>
+      <w:r>
+        <w:rPr>
+          <w:rFonts w:ascii="Arial" w:hAnsi="Arial" w:cs="Arial"/>
+          <w:sz w:val="24"/>
+          <w:szCs w:val="24"/>
+        </w:rPr>
+        <w:t>– Add Review</w:t>
       </w:r>
     </w:p>
     <w:p>
@@ -3995,23 +4128,6 @@
           <w:szCs w:val="24"/>
         </w:rPr>
       </w:pPr>
-      <w:r>
-        <w:rPr>
-          <w:rFonts w:ascii="Arial" w:hAnsi="Arial" w:cs="Arial"/>
-          <w:sz w:val="24"/>
-          <w:szCs w:val="24"/>
-        </w:rPr>
-        <w:lastRenderedPageBreak/>
-        <w:t>View Reviews</w:t>
-      </w:r>
-      <w:r>
-        <w:rPr>
-          <w:rFonts w:ascii="Arial" w:hAnsi="Arial" w:cs="Arial"/>
-          <w:sz w:val="24"/>
-          <w:szCs w:val="24"/>
-        </w:rPr>
-        <w:t xml:space="preserve"> Page</w:t>
-      </w:r>
     </w:p>
     <w:p>
       <w:pPr>
@@ -4028,6 +4144,7 @@
           <w:sz w:val="24"/>
           <w:szCs w:val="24"/>
         </w:rPr>
+        <w:lastRenderedPageBreak/>
         <w:drawing>
           <wp:inline distT="0" distB="0" distL="0" distR="0" wp14:anchorId="15E9690E" wp14:editId="5F623698">
             <wp:extent cx="2890702" cy="7086600"/>
@@ -4092,6 +4209,70 @@
           <w:sz w:val="24"/>
           <w:szCs w:val="24"/>
         </w:rPr>
+        <w:t xml:space="preserve">Figure </w:t>
+      </w:r>
+      <w:r>
+        <w:rPr>
+          <w:rFonts w:ascii="Arial" w:hAnsi="Arial" w:cs="Arial"/>
+          <w:sz w:val="24"/>
+          <w:szCs w:val="24"/>
+        </w:rPr>
+        <w:t>6</w:t>
+      </w:r>
+      <w:r>
+        <w:rPr>
+          <w:rFonts w:ascii="Arial" w:hAnsi="Arial" w:cs="Arial"/>
+          <w:sz w:val="24"/>
+          <w:szCs w:val="24"/>
+        </w:rPr>
+        <w:t xml:space="preserve">: Screen </w:t>
+      </w:r>
+      <w:r>
+        <w:rPr>
+          <w:rFonts w:ascii="Arial" w:hAnsi="Arial" w:cs="Arial"/>
+          <w:sz w:val="24"/>
+          <w:szCs w:val="24"/>
+        </w:rPr>
+        <w:t>5</w:t>
+      </w:r>
+      <w:r>
+        <w:rPr>
+          <w:rFonts w:ascii="Arial" w:hAnsi="Arial" w:cs="Arial"/>
+          <w:sz w:val="24"/>
+          <w:szCs w:val="24"/>
+        </w:rPr>
+        <w:t xml:space="preserve"> </w:t>
+      </w:r>
+      <w:r>
+        <w:rPr>
+          <w:rFonts w:ascii="Arial" w:hAnsi="Arial" w:cs="Arial"/>
+          <w:sz w:val="24"/>
+          <w:szCs w:val="24"/>
+        </w:rPr>
+        <w:t>–</w:t>
+      </w:r>
+      <w:r>
+        <w:rPr>
+          <w:rFonts w:ascii="Arial" w:hAnsi="Arial" w:cs="Arial"/>
+          <w:sz w:val="24"/>
+          <w:szCs w:val="24"/>
+        </w:rPr>
+        <w:t xml:space="preserve"> </w:t>
+      </w:r>
+      <w:r>
+        <w:rPr>
+          <w:rFonts w:ascii="Arial" w:hAnsi="Arial" w:cs="Arial"/>
+          <w:sz w:val="24"/>
+          <w:szCs w:val="24"/>
+        </w:rPr>
+        <w:t>View Reviews</w:t>
+      </w:r>
+      <w:r>
+        <w:rPr>
+          <w:rFonts w:ascii="Arial" w:hAnsi="Arial" w:cs="Arial"/>
+          <w:sz w:val="24"/>
+          <w:szCs w:val="24"/>
+        </w:rPr>
         <w:br w:type="page"/>
       </w:r>
     </w:p>
@@ -4106,36 +4287,11 @@
       <w:r>
         <w:rPr>
           <w:rFonts w:ascii="Arial" w:hAnsi="Arial" w:cs="Arial"/>
+          <w:noProof/>
           <w:sz w:val="24"/>
           <w:szCs w:val="24"/>
         </w:rPr>
         <w:lastRenderedPageBreak/>
-        <w:t>Edit or Delete Review</w:t>
-      </w:r>
-      <w:r>
-        <w:rPr>
-          <w:rFonts w:ascii="Arial" w:hAnsi="Arial" w:cs="Arial"/>
-          <w:sz w:val="24"/>
-          <w:szCs w:val="24"/>
-        </w:rPr>
-        <w:t xml:space="preserve"> Page</w:t>
-      </w:r>
-    </w:p>
-    <w:p>
-      <w:pPr>
-        <w:rPr>
-          <w:rFonts w:ascii="Arial" w:hAnsi="Arial" w:cs="Arial"/>
-          <w:sz w:val="24"/>
-          <w:szCs w:val="24"/>
-        </w:rPr>
-      </w:pPr>
-      <w:r>
-        <w:rPr>
-          <w:rFonts w:ascii="Arial" w:hAnsi="Arial" w:cs="Arial"/>
-          <w:noProof/>
-          <w:sz w:val="24"/>
-          <w:szCs w:val="24"/>
-        </w:rPr>
         <w:drawing>
           <wp:inline distT="0" distB="0" distL="0" distR="0" wp14:anchorId="183D6398" wp14:editId="16E55BAD">
             <wp:extent cx="3943291" cy="7019925"/>
@@ -4200,7 +4356,47 @@
           <w:sz w:val="24"/>
           <w:szCs w:val="24"/>
         </w:rPr>
-        <w:br w:type="page"/>
+        <w:t xml:space="preserve">Figure </w:t>
+      </w:r>
+      <w:r>
+        <w:rPr>
+          <w:rFonts w:ascii="Arial" w:hAnsi="Arial" w:cs="Arial"/>
+          <w:sz w:val="24"/>
+          <w:szCs w:val="24"/>
+        </w:rPr>
+        <w:t>7</w:t>
+      </w:r>
+      <w:r>
+        <w:rPr>
+          <w:rFonts w:ascii="Arial" w:hAnsi="Arial" w:cs="Arial"/>
+          <w:sz w:val="24"/>
+          <w:szCs w:val="24"/>
+        </w:rPr>
+        <w:t xml:space="preserve">: Screen </w:t>
+      </w:r>
+      <w:r>
+        <w:rPr>
+          <w:rFonts w:ascii="Arial" w:hAnsi="Arial" w:cs="Arial"/>
+          <w:sz w:val="24"/>
+          <w:szCs w:val="24"/>
+        </w:rPr>
+        <w:t>6</w:t>
+      </w:r>
+      <w:r>
+        <w:rPr>
+          <w:rFonts w:ascii="Arial" w:hAnsi="Arial" w:cs="Arial"/>
+          <w:sz w:val="24"/>
+          <w:szCs w:val="24"/>
+        </w:rPr>
+        <w:t xml:space="preserve"> </w:t>
+      </w:r>
+      <w:r>
+        <w:rPr>
+          <w:rFonts w:ascii="Arial" w:hAnsi="Arial" w:cs="Arial"/>
+          <w:sz w:val="24"/>
+          <w:szCs w:val="24"/>
+        </w:rPr>
+        <w:t>– Edit or Delete Review</w:t>
       </w:r>
     </w:p>
     <w:p>
@@ -4217,19 +4413,8 @@
           <w:sz w:val="24"/>
           <w:szCs w:val="24"/>
         </w:rPr>
-        <w:lastRenderedPageBreak/>
-        <w:t>User Registration &amp; Settings</w:t>
-      </w:r>
-      <w:r>
-        <w:rPr>
-          <w:rFonts w:ascii="Arial" w:hAnsi="Arial" w:cs="Arial"/>
-          <w:sz w:val="24"/>
-          <w:szCs w:val="24"/>
-        </w:rPr>
-        <w:t xml:space="preserve"> Page</w:t>
-      </w:r>
-      <w:bookmarkStart w:id="11" w:name="_GoBack"/>
-      <w:bookmarkEnd w:id="11"/>
+        <w:br w:type="page"/>
+      </w:r>
     </w:p>
     <w:p>
       <w:pPr>
@@ -4246,6 +4431,7 @@
           <w:sz w:val="24"/>
           <w:szCs w:val="24"/>
         </w:rPr>
+        <w:lastRenderedPageBreak/>
         <w:drawing>
           <wp:inline distT="0" distB="0" distL="0" distR="0" wp14:anchorId="37C745E2" wp14:editId="245DF6FD">
             <wp:extent cx="3889787" cy="6924675"/>
@@ -4304,6 +4490,62 @@
           <w:szCs w:val="24"/>
         </w:rPr>
       </w:pPr>
+      <w:r>
+        <w:rPr>
+          <w:rFonts w:ascii="Arial" w:hAnsi="Arial" w:cs="Arial"/>
+          <w:sz w:val="24"/>
+          <w:szCs w:val="24"/>
+        </w:rPr>
+        <w:t xml:space="preserve">Figure </w:t>
+      </w:r>
+      <w:r>
+        <w:rPr>
+          <w:rFonts w:ascii="Arial" w:hAnsi="Arial" w:cs="Arial"/>
+          <w:sz w:val="24"/>
+          <w:szCs w:val="24"/>
+        </w:rPr>
+        <w:t>8</w:t>
+      </w:r>
+      <w:r>
+        <w:rPr>
+          <w:rFonts w:ascii="Arial" w:hAnsi="Arial" w:cs="Arial"/>
+          <w:sz w:val="24"/>
+          <w:szCs w:val="24"/>
+        </w:rPr>
+        <w:t xml:space="preserve">: Screen </w:t>
+      </w:r>
+      <w:r>
+        <w:rPr>
+          <w:rFonts w:ascii="Arial" w:hAnsi="Arial" w:cs="Arial"/>
+          <w:sz w:val="24"/>
+          <w:szCs w:val="24"/>
+        </w:rPr>
+        <w:t>7</w:t>
+      </w:r>
+      <w:r>
+        <w:rPr>
+          <w:rFonts w:ascii="Arial" w:hAnsi="Arial" w:cs="Arial"/>
+          <w:sz w:val="24"/>
+          <w:szCs w:val="24"/>
+        </w:rPr>
+        <w:t xml:space="preserve"> </w:t>
+      </w:r>
+      <w:r>
+        <w:rPr>
+          <w:rFonts w:ascii="Arial" w:hAnsi="Arial" w:cs="Arial"/>
+          <w:sz w:val="24"/>
+          <w:szCs w:val="24"/>
+        </w:rPr>
+        <w:t>– User Registration &amp; Settings</w:t>
+      </w:r>
+      <w:r>
+        <w:rPr>
+          <w:rFonts w:ascii="Arial" w:hAnsi="Arial" w:cs="Arial"/>
+          <w:sz w:val="24"/>
+          <w:szCs w:val="24"/>
+        </w:rPr>
+        <w:t xml:space="preserve"> </w:t>
+      </w:r>
       <w:r>
         <w:rPr>
           <w:rFonts w:ascii="Arial" w:hAnsi="Arial" w:cs="Arial"/>

</xml_diff>

<commit_message>
Added Events Table and Use Case Diagram
</commit_message>
<xml_diff>
--- a/doc/ProjectDocumentation.docx
+++ b/doc/ProjectDocumentation.docx
@@ -2113,6 +2113,14 @@
                 <w:szCs w:val="24"/>
               </w:rPr>
             </w:pPr>
+            <w:r>
+              <w:rPr>
+                <w:rFonts w:ascii="Arial" w:hAnsi="Arial" w:cs="Arial"/>
+                <w:sz w:val="24"/>
+                <w:szCs w:val="24"/>
+              </w:rPr>
+              <w:t>User wants to look up a movie</w:t>
+            </w:r>
           </w:p>
         </w:tc>
         <w:tc>
@@ -2131,6 +2139,14 @@
                 <w:szCs w:val="24"/>
               </w:rPr>
             </w:pPr>
+            <w:r>
+              <w:rPr>
+                <w:rFonts w:ascii="Arial" w:hAnsi="Arial" w:cs="Arial"/>
+                <w:sz w:val="24"/>
+                <w:szCs w:val="24"/>
+              </w:rPr>
+              <w:t>User</w:t>
+            </w:r>
           </w:p>
         </w:tc>
         <w:tc>
@@ -2149,6 +2165,14 @@
                 <w:szCs w:val="24"/>
               </w:rPr>
             </w:pPr>
+            <w:r>
+              <w:rPr>
+                <w:rFonts w:ascii="Arial" w:hAnsi="Arial" w:cs="Arial"/>
+                <w:sz w:val="24"/>
+                <w:szCs w:val="24"/>
+              </w:rPr>
+              <w:t>UC01</w:t>
+            </w:r>
           </w:p>
         </w:tc>
         <w:tc>
@@ -2167,6 +2191,30 @@
                 <w:szCs w:val="24"/>
               </w:rPr>
             </w:pPr>
+            <w:r>
+              <w:rPr>
+                <w:rFonts w:ascii="Arial" w:hAnsi="Arial" w:cs="Arial"/>
+                <w:sz w:val="24"/>
+                <w:szCs w:val="24"/>
+              </w:rPr>
+              <w:t>Movie details are displa</w:t>
+            </w:r>
+            <w:r>
+              <w:rPr>
+                <w:rFonts w:ascii="Arial" w:hAnsi="Arial" w:cs="Arial"/>
+                <w:sz w:val="24"/>
+                <w:szCs w:val="24"/>
+              </w:rPr>
+              <w:t>y</w:t>
+            </w:r>
+            <w:r>
+              <w:rPr>
+                <w:rFonts w:ascii="Arial" w:hAnsi="Arial" w:cs="Arial"/>
+                <w:sz w:val="24"/>
+                <w:szCs w:val="24"/>
+              </w:rPr>
+              <w:t>ed</w:t>
+            </w:r>
           </w:p>
         </w:tc>
         <w:tc>
@@ -2185,6 +2233,14 @@
                 <w:szCs w:val="24"/>
               </w:rPr>
             </w:pPr>
+            <w:r>
+              <w:rPr>
+                <w:rFonts w:ascii="Arial" w:hAnsi="Arial" w:cs="Arial"/>
+                <w:sz w:val="24"/>
+                <w:szCs w:val="24"/>
+              </w:rPr>
+              <w:t>User</w:t>
+            </w:r>
           </w:p>
         </w:tc>
       </w:tr>
@@ -2208,6 +2264,14 @@
                 <w:szCs w:val="24"/>
               </w:rPr>
             </w:pPr>
+            <w:r>
+              <w:rPr>
+                <w:rFonts w:ascii="Arial" w:hAnsi="Arial" w:cs="Arial"/>
+                <w:sz w:val="24"/>
+                <w:szCs w:val="24"/>
+              </w:rPr>
+              <w:t>User wants to see reviews of a movie</w:t>
+            </w:r>
           </w:p>
         </w:tc>
         <w:tc>
@@ -2229,6 +2293,14 @@
                 <w:szCs w:val="24"/>
               </w:rPr>
             </w:pPr>
+            <w:r>
+              <w:rPr>
+                <w:rFonts w:ascii="Arial" w:hAnsi="Arial" w:cs="Arial"/>
+                <w:sz w:val="24"/>
+                <w:szCs w:val="24"/>
+              </w:rPr>
+              <w:t>User</w:t>
+            </w:r>
           </w:p>
         </w:tc>
         <w:tc>
@@ -2250,6 +2322,14 @@
                 <w:szCs w:val="24"/>
               </w:rPr>
             </w:pPr>
+            <w:r>
+              <w:rPr>
+                <w:rFonts w:ascii="Arial" w:hAnsi="Arial" w:cs="Arial"/>
+                <w:sz w:val="24"/>
+                <w:szCs w:val="24"/>
+              </w:rPr>
+              <w:t>UC02</w:t>
+            </w:r>
           </w:p>
         </w:tc>
         <w:tc>
@@ -2271,6 +2351,14 @@
                 <w:szCs w:val="24"/>
               </w:rPr>
             </w:pPr>
+            <w:r>
+              <w:rPr>
+                <w:rFonts w:ascii="Arial" w:hAnsi="Arial" w:cs="Arial"/>
+                <w:sz w:val="24"/>
+                <w:szCs w:val="24"/>
+              </w:rPr>
+              <w:t>Movie reviews are displayed</w:t>
+            </w:r>
           </w:p>
         </w:tc>
         <w:tc>
@@ -2292,6 +2380,14 @@
                 <w:szCs w:val="24"/>
               </w:rPr>
             </w:pPr>
+            <w:r>
+              <w:rPr>
+                <w:rFonts w:ascii="Arial" w:hAnsi="Arial" w:cs="Arial"/>
+                <w:sz w:val="24"/>
+                <w:szCs w:val="24"/>
+              </w:rPr>
+              <w:t>User</w:t>
+            </w:r>
           </w:p>
         </w:tc>
       </w:tr>
@@ -2315,6 +2411,14 @@
                 <w:szCs w:val="24"/>
               </w:rPr>
             </w:pPr>
+            <w:r>
+              <w:rPr>
+                <w:rFonts w:ascii="Arial" w:hAnsi="Arial" w:cs="Arial"/>
+                <w:sz w:val="24"/>
+                <w:szCs w:val="24"/>
+              </w:rPr>
+              <w:t>User wants to add a review for a movie</w:t>
+            </w:r>
           </w:p>
         </w:tc>
         <w:tc>
@@ -2336,6 +2440,14 @@
                 <w:szCs w:val="24"/>
               </w:rPr>
             </w:pPr>
+            <w:r>
+              <w:rPr>
+                <w:rFonts w:ascii="Arial" w:hAnsi="Arial" w:cs="Arial"/>
+                <w:sz w:val="24"/>
+                <w:szCs w:val="24"/>
+              </w:rPr>
+              <w:t>User</w:t>
+            </w:r>
           </w:p>
         </w:tc>
         <w:tc>
@@ -2357,6 +2469,14 @@
                 <w:szCs w:val="24"/>
               </w:rPr>
             </w:pPr>
+            <w:r>
+              <w:rPr>
+                <w:rFonts w:ascii="Arial" w:hAnsi="Arial" w:cs="Arial"/>
+                <w:sz w:val="24"/>
+                <w:szCs w:val="24"/>
+              </w:rPr>
+              <w:t>UC03</w:t>
+            </w:r>
           </w:p>
         </w:tc>
         <w:tc>
@@ -2378,6 +2498,14 @@
                 <w:szCs w:val="24"/>
               </w:rPr>
             </w:pPr>
+            <w:r>
+              <w:rPr>
+                <w:rFonts w:ascii="Arial" w:hAnsi="Arial" w:cs="Arial"/>
+                <w:sz w:val="24"/>
+                <w:szCs w:val="24"/>
+              </w:rPr>
+              <w:t>Movie review added to database</w:t>
+            </w:r>
           </w:p>
         </w:tc>
         <w:tc>
@@ -2399,6 +2527,14 @@
                 <w:szCs w:val="24"/>
               </w:rPr>
             </w:pPr>
+            <w:r>
+              <w:rPr>
+                <w:rFonts w:ascii="Arial" w:hAnsi="Arial" w:cs="Arial"/>
+                <w:sz w:val="24"/>
+                <w:szCs w:val="24"/>
+              </w:rPr>
+              <w:t>System</w:t>
+            </w:r>
           </w:p>
         </w:tc>
       </w:tr>
@@ -2422,6 +2558,14 @@
                 <w:szCs w:val="24"/>
               </w:rPr>
             </w:pPr>
+            <w:r>
+              <w:rPr>
+                <w:rFonts w:ascii="Arial" w:hAnsi="Arial" w:cs="Arial"/>
+                <w:sz w:val="24"/>
+                <w:szCs w:val="24"/>
+              </w:rPr>
+              <w:t>User wants to edit a review for a movie</w:t>
+            </w:r>
           </w:p>
         </w:tc>
         <w:tc>
@@ -2443,6 +2587,14 @@
                 <w:szCs w:val="24"/>
               </w:rPr>
             </w:pPr>
+            <w:r>
+              <w:rPr>
+                <w:rFonts w:ascii="Arial" w:hAnsi="Arial" w:cs="Arial"/>
+                <w:sz w:val="24"/>
+                <w:szCs w:val="24"/>
+              </w:rPr>
+              <w:t>User</w:t>
+            </w:r>
           </w:p>
         </w:tc>
         <w:tc>
@@ -2464,6 +2616,14 @@
                 <w:szCs w:val="24"/>
               </w:rPr>
             </w:pPr>
+            <w:r>
+              <w:rPr>
+                <w:rFonts w:ascii="Arial" w:hAnsi="Arial" w:cs="Arial"/>
+                <w:sz w:val="24"/>
+                <w:szCs w:val="24"/>
+              </w:rPr>
+              <w:t>UC04</w:t>
+            </w:r>
           </w:p>
         </w:tc>
         <w:tc>
@@ -2485,6 +2645,14 @@
                 <w:szCs w:val="24"/>
               </w:rPr>
             </w:pPr>
+            <w:r>
+              <w:rPr>
+                <w:rFonts w:ascii="Arial" w:hAnsi="Arial" w:cs="Arial"/>
+                <w:sz w:val="24"/>
+                <w:szCs w:val="24"/>
+              </w:rPr>
+              <w:t>Movie review in database modified</w:t>
+            </w:r>
           </w:p>
         </w:tc>
         <w:tc>
@@ -2506,6 +2674,308 @@
                 <w:szCs w:val="24"/>
               </w:rPr>
             </w:pPr>
+            <w:r>
+              <w:rPr>
+                <w:rFonts w:ascii="Arial" w:hAnsi="Arial" w:cs="Arial"/>
+                <w:sz w:val="24"/>
+                <w:szCs w:val="24"/>
+              </w:rPr>
+              <w:t>System</w:t>
+            </w:r>
+          </w:p>
+        </w:tc>
+      </w:tr>
+      <w:tr>
+        <w:tc>
+          <w:tcPr>
+            <w:tcW w:w="1765" w:type="dxa"/>
+            <w:tcBorders>
+              <w:top w:val="single" w:sz="4" w:space="0" w:color="auto"/>
+              <w:left w:val="single" w:sz="4" w:space="0" w:color="auto"/>
+              <w:bottom w:val="single" w:sz="4" w:space="0" w:color="auto"/>
+              <w:right w:val="single" w:sz="4" w:space="0" w:color="auto"/>
+            </w:tcBorders>
+          </w:tcPr>
+          <w:p>
+            <w:pPr>
+              <w:spacing w:line="276" w:lineRule="auto"/>
+              <w:rPr>
+                <w:rFonts w:ascii="Arial" w:hAnsi="Arial" w:cs="Arial"/>
+                <w:sz w:val="24"/>
+                <w:szCs w:val="24"/>
+              </w:rPr>
+            </w:pPr>
+            <w:r>
+              <w:rPr>
+                <w:rFonts w:ascii="Arial" w:hAnsi="Arial" w:cs="Arial"/>
+                <w:sz w:val="24"/>
+                <w:szCs w:val="24"/>
+              </w:rPr>
+              <w:t>User wants to add a user to the app</w:t>
+            </w:r>
+          </w:p>
+        </w:tc>
+        <w:tc>
+          <w:tcPr>
+            <w:tcW w:w="1765" w:type="dxa"/>
+            <w:tcBorders>
+              <w:top w:val="single" w:sz="4" w:space="0" w:color="auto"/>
+              <w:left w:val="single" w:sz="4" w:space="0" w:color="auto"/>
+              <w:bottom w:val="single" w:sz="4" w:space="0" w:color="auto"/>
+              <w:right w:val="single" w:sz="4" w:space="0" w:color="auto"/>
+            </w:tcBorders>
+          </w:tcPr>
+          <w:p>
+            <w:pPr>
+              <w:spacing w:line="276" w:lineRule="auto"/>
+              <w:rPr>
+                <w:rFonts w:ascii="Arial" w:hAnsi="Arial" w:cs="Arial"/>
+                <w:sz w:val="24"/>
+                <w:szCs w:val="24"/>
+              </w:rPr>
+            </w:pPr>
+            <w:r>
+              <w:rPr>
+                <w:rFonts w:ascii="Arial" w:hAnsi="Arial" w:cs="Arial"/>
+                <w:sz w:val="24"/>
+                <w:szCs w:val="24"/>
+              </w:rPr>
+              <w:t>User</w:t>
+            </w:r>
+          </w:p>
+        </w:tc>
+        <w:tc>
+          <w:tcPr>
+            <w:tcW w:w="1766" w:type="dxa"/>
+            <w:tcBorders>
+              <w:top w:val="single" w:sz="4" w:space="0" w:color="auto"/>
+              <w:left w:val="single" w:sz="4" w:space="0" w:color="auto"/>
+              <w:bottom w:val="single" w:sz="4" w:space="0" w:color="auto"/>
+              <w:right w:val="single" w:sz="4" w:space="0" w:color="auto"/>
+            </w:tcBorders>
+          </w:tcPr>
+          <w:p>
+            <w:pPr>
+              <w:spacing w:line="276" w:lineRule="auto"/>
+              <w:rPr>
+                <w:rFonts w:ascii="Arial" w:hAnsi="Arial" w:cs="Arial"/>
+                <w:sz w:val="24"/>
+                <w:szCs w:val="24"/>
+              </w:rPr>
+            </w:pPr>
+            <w:r>
+              <w:rPr>
+                <w:rFonts w:ascii="Arial" w:hAnsi="Arial" w:cs="Arial"/>
+                <w:sz w:val="24"/>
+                <w:szCs w:val="24"/>
+              </w:rPr>
+              <w:t>UC05</w:t>
+            </w:r>
+          </w:p>
+        </w:tc>
+        <w:tc>
+          <w:tcPr>
+            <w:tcW w:w="1766" w:type="dxa"/>
+            <w:tcBorders>
+              <w:top w:val="single" w:sz="4" w:space="0" w:color="auto"/>
+              <w:left w:val="single" w:sz="4" w:space="0" w:color="auto"/>
+              <w:bottom w:val="single" w:sz="4" w:space="0" w:color="auto"/>
+              <w:right w:val="single" w:sz="4" w:space="0" w:color="auto"/>
+            </w:tcBorders>
+          </w:tcPr>
+          <w:p>
+            <w:pPr>
+              <w:spacing w:line="276" w:lineRule="auto"/>
+              <w:rPr>
+                <w:rFonts w:ascii="Arial" w:hAnsi="Arial" w:cs="Arial"/>
+                <w:sz w:val="24"/>
+                <w:szCs w:val="24"/>
+              </w:rPr>
+            </w:pPr>
+            <w:r>
+              <w:rPr>
+                <w:rFonts w:ascii="Arial" w:hAnsi="Arial" w:cs="Arial"/>
+                <w:sz w:val="24"/>
+                <w:szCs w:val="24"/>
+              </w:rPr>
+              <w:t>User added to database</w:t>
+            </w:r>
+          </w:p>
+        </w:tc>
+        <w:tc>
+          <w:tcPr>
+            <w:tcW w:w="1766" w:type="dxa"/>
+            <w:tcBorders>
+              <w:top w:val="single" w:sz="4" w:space="0" w:color="auto"/>
+              <w:left w:val="single" w:sz="4" w:space="0" w:color="auto"/>
+              <w:bottom w:val="single" w:sz="4" w:space="0" w:color="auto"/>
+              <w:right w:val="single" w:sz="4" w:space="0" w:color="auto"/>
+            </w:tcBorders>
+          </w:tcPr>
+          <w:p>
+            <w:pPr>
+              <w:spacing w:line="276" w:lineRule="auto"/>
+              <w:rPr>
+                <w:rFonts w:ascii="Arial" w:hAnsi="Arial" w:cs="Arial"/>
+                <w:sz w:val="24"/>
+                <w:szCs w:val="24"/>
+              </w:rPr>
+            </w:pPr>
+            <w:r>
+              <w:rPr>
+                <w:rFonts w:ascii="Arial" w:hAnsi="Arial" w:cs="Arial"/>
+                <w:sz w:val="24"/>
+                <w:szCs w:val="24"/>
+              </w:rPr>
+              <w:t>System</w:t>
+            </w:r>
+          </w:p>
+        </w:tc>
+      </w:tr>
+      <w:tr>
+        <w:tc>
+          <w:tcPr>
+            <w:tcW w:w="1765" w:type="dxa"/>
+            <w:tcBorders>
+              <w:top w:val="single" w:sz="4" w:space="0" w:color="auto"/>
+              <w:left w:val="single" w:sz="4" w:space="0" w:color="auto"/>
+              <w:bottom w:val="single" w:sz="4" w:space="0" w:color="auto"/>
+              <w:right w:val="single" w:sz="4" w:space="0" w:color="auto"/>
+            </w:tcBorders>
+          </w:tcPr>
+          <w:p>
+            <w:pPr>
+              <w:spacing w:line="276" w:lineRule="auto"/>
+              <w:rPr>
+                <w:rFonts w:ascii="Arial" w:hAnsi="Arial" w:cs="Arial"/>
+                <w:sz w:val="24"/>
+                <w:szCs w:val="24"/>
+              </w:rPr>
+            </w:pPr>
+            <w:r>
+              <w:rPr>
+                <w:rFonts w:ascii="Arial" w:hAnsi="Arial" w:cs="Arial"/>
+                <w:sz w:val="24"/>
+                <w:szCs w:val="24"/>
+              </w:rPr>
+              <w:t>User wants to reset the app to default</w:t>
+            </w:r>
+          </w:p>
+        </w:tc>
+        <w:tc>
+          <w:tcPr>
+            <w:tcW w:w="1765" w:type="dxa"/>
+            <w:tcBorders>
+              <w:top w:val="single" w:sz="4" w:space="0" w:color="auto"/>
+              <w:left w:val="single" w:sz="4" w:space="0" w:color="auto"/>
+              <w:bottom w:val="single" w:sz="4" w:space="0" w:color="auto"/>
+              <w:right w:val="single" w:sz="4" w:space="0" w:color="auto"/>
+            </w:tcBorders>
+          </w:tcPr>
+          <w:p>
+            <w:pPr>
+              <w:spacing w:line="276" w:lineRule="auto"/>
+              <w:rPr>
+                <w:rFonts w:ascii="Arial" w:hAnsi="Arial" w:cs="Arial"/>
+                <w:sz w:val="24"/>
+                <w:szCs w:val="24"/>
+              </w:rPr>
+            </w:pPr>
+            <w:r>
+              <w:rPr>
+                <w:rFonts w:ascii="Arial" w:hAnsi="Arial" w:cs="Arial"/>
+                <w:sz w:val="24"/>
+                <w:szCs w:val="24"/>
+              </w:rPr>
+              <w:t>User</w:t>
+            </w:r>
+          </w:p>
+        </w:tc>
+        <w:tc>
+          <w:tcPr>
+            <w:tcW w:w="1766" w:type="dxa"/>
+            <w:tcBorders>
+              <w:top w:val="single" w:sz="4" w:space="0" w:color="auto"/>
+              <w:left w:val="single" w:sz="4" w:space="0" w:color="auto"/>
+              <w:bottom w:val="single" w:sz="4" w:space="0" w:color="auto"/>
+              <w:right w:val="single" w:sz="4" w:space="0" w:color="auto"/>
+            </w:tcBorders>
+          </w:tcPr>
+          <w:p>
+            <w:pPr>
+              <w:spacing w:line="276" w:lineRule="auto"/>
+              <w:rPr>
+                <w:rFonts w:ascii="Arial" w:hAnsi="Arial" w:cs="Arial"/>
+                <w:sz w:val="24"/>
+                <w:szCs w:val="24"/>
+              </w:rPr>
+            </w:pPr>
+            <w:r>
+              <w:rPr>
+                <w:rFonts w:ascii="Arial" w:hAnsi="Arial" w:cs="Arial"/>
+                <w:sz w:val="24"/>
+                <w:szCs w:val="24"/>
+              </w:rPr>
+              <w:t>UC06</w:t>
+            </w:r>
+          </w:p>
+        </w:tc>
+        <w:tc>
+          <w:tcPr>
+            <w:tcW w:w="1766" w:type="dxa"/>
+            <w:tcBorders>
+              <w:top w:val="single" w:sz="4" w:space="0" w:color="auto"/>
+              <w:left w:val="single" w:sz="4" w:space="0" w:color="auto"/>
+              <w:bottom w:val="single" w:sz="4" w:space="0" w:color="auto"/>
+              <w:right w:val="single" w:sz="4" w:space="0" w:color="auto"/>
+            </w:tcBorders>
+          </w:tcPr>
+          <w:p>
+            <w:pPr>
+              <w:spacing w:line="276" w:lineRule="auto"/>
+              <w:rPr>
+                <w:rFonts w:ascii="Arial" w:hAnsi="Arial" w:cs="Arial"/>
+                <w:sz w:val="24"/>
+                <w:szCs w:val="24"/>
+              </w:rPr>
+            </w:pPr>
+            <w:r>
+              <w:rPr>
+                <w:rFonts w:ascii="Arial" w:hAnsi="Arial" w:cs="Arial"/>
+                <w:sz w:val="24"/>
+                <w:szCs w:val="24"/>
+              </w:rPr>
+              <w:t>Database cleared</w:t>
+            </w:r>
+          </w:p>
+        </w:tc>
+        <w:tc>
+          <w:tcPr>
+            <w:tcW w:w="1766" w:type="dxa"/>
+            <w:tcBorders>
+              <w:top w:val="single" w:sz="4" w:space="0" w:color="auto"/>
+              <w:left w:val="single" w:sz="4" w:space="0" w:color="auto"/>
+              <w:bottom w:val="single" w:sz="4" w:space="0" w:color="auto"/>
+              <w:right w:val="single" w:sz="4" w:space="0" w:color="auto"/>
+            </w:tcBorders>
+          </w:tcPr>
+          <w:p>
+            <w:pPr>
+              <w:spacing w:line="276" w:lineRule="auto"/>
+              <w:rPr>
+                <w:rFonts w:ascii="Arial" w:hAnsi="Arial" w:cs="Arial"/>
+                <w:sz w:val="24"/>
+                <w:szCs w:val="24"/>
+              </w:rPr>
+            </w:pPr>
+            <w:r>
+              <w:rPr>
+                <w:rFonts w:ascii="Arial" w:hAnsi="Arial" w:cs="Arial"/>
+                <w:sz w:val="24"/>
+                <w:szCs w:val="24"/>
+              </w:rPr>
+              <w:t>System</w:t>
+            </w:r>
           </w:p>
         </w:tc>
       </w:tr>
@@ -2577,11 +3047,69 @@
       <w:r>
         <w:rPr>
           <w:rFonts w:ascii="Arial" w:hAnsi="Arial" w:cs="Arial"/>
-          <w:sz w:val="24"/>
-          <w:szCs w:val="24"/>
-        </w:rPr>
-        <w:t>Insert use case diagram here</w:t>
-      </w:r>
+          <w:noProof/>
+          <w:sz w:val="24"/>
+          <w:szCs w:val="24"/>
+        </w:rPr>
+        <w:drawing>
+          <wp:inline distT="0" distB="0" distL="0" distR="0" wp14:anchorId="5427EE46" wp14:editId="417ADC4F">
+            <wp:extent cx="5438775" cy="4772025"/>
+            <wp:effectExtent l="0" t="0" r="9525" b="9525"/>
+            <wp:docPr id="11" name="Picture 11"/>
+            <wp:cNvGraphicFramePr>
+              <a:graphicFrameLocks xmlns:a="http://schemas.openxmlformats.org/drawingml/2006/main" noChangeAspect="1"/>
+            </wp:cNvGraphicFramePr>
+            <a:graphic xmlns:a="http://schemas.openxmlformats.org/drawingml/2006/main">
+              <a:graphicData uri="http://schemas.openxmlformats.org/drawingml/2006/picture">
+                <pic:pic xmlns:pic="http://schemas.openxmlformats.org/drawingml/2006/picture">
+                  <pic:nvPicPr>
+                    <pic:cNvPr id="0" name="Picture 3"/>
+                    <pic:cNvPicPr>
+                      <a:picLocks noChangeAspect="1" noChangeArrowheads="1"/>
+                    </pic:cNvPicPr>
+                  </pic:nvPicPr>
+                  <pic:blipFill>
+                    <a:blip r:embed="rId7">
+                      <a:extLst>
+                        <a:ext uri="{28A0092B-C50C-407E-A947-70E740481C1C}">
+                          <a14:useLocalDpi xmlns:a14="http://schemas.microsoft.com/office/drawing/2010/main" val="0"/>
+                        </a:ext>
+                      </a:extLst>
+                    </a:blip>
+                    <a:srcRect/>
+                    <a:stretch>
+                      <a:fillRect/>
+                    </a:stretch>
+                  </pic:blipFill>
+                  <pic:spPr bwMode="auto">
+                    <a:xfrm>
+                      <a:off x="0" y="0"/>
+                      <a:ext cx="5438775" cy="4772025"/>
+                    </a:xfrm>
+                    <a:prstGeom prst="rect">
+                      <a:avLst/>
+                    </a:prstGeom>
+                    <a:noFill/>
+                    <a:ln>
+                      <a:noFill/>
+                    </a:ln>
+                  </pic:spPr>
+                </pic:pic>
+              </a:graphicData>
+            </a:graphic>
+          </wp:inline>
+        </w:drawing>
+      </w:r>
+      <w:r>
+        <w:rPr>
+          <w:rFonts w:ascii="Arial" w:hAnsi="Arial" w:cs="Arial"/>
+          <w:sz w:val="24"/>
+          <w:szCs w:val="24"/>
+        </w:rPr>
+        <w:t xml:space="preserve"> </w:t>
+      </w:r>
+      <w:bookmarkStart w:id="9" w:name="_GoBack"/>
+      <w:bookmarkEnd w:id="9"/>
     </w:p>
     <w:p>
       <w:pPr>
@@ -2614,7 +3142,7 @@
           <w:szCs w:val="24"/>
         </w:rPr>
       </w:pPr>
-      <w:bookmarkStart w:id="9" w:name="_Toc511832128"/>
+      <w:bookmarkStart w:id="10" w:name="_Toc511832128"/>
       <w:r>
         <w:rPr>
           <w:rFonts w:ascii="Arial" w:hAnsi="Arial" w:cs="Arial"/>
@@ -2625,7 +3153,7 @@
         <w:lastRenderedPageBreak/>
         <w:t>Use Case Descriptions</w:t>
       </w:r>
-      <w:bookmarkEnd w:id="9"/>
+      <w:bookmarkEnd w:id="10"/>
     </w:p>
     <w:tbl>
       <w:tblPr>
@@ -3463,7 +3991,7 @@
           <w:szCs w:val="24"/>
         </w:rPr>
       </w:pPr>
-      <w:bookmarkStart w:id="10" w:name="_Toc511832129"/>
+      <w:bookmarkStart w:id="11" w:name="_Toc511832129"/>
       <w:r>
         <w:rPr>
           <w:rFonts w:ascii="Arial" w:hAnsi="Arial" w:cs="Arial"/>
@@ -3474,7 +4002,7 @@
         <w:lastRenderedPageBreak/>
         <w:t>User Interface Prototype</w:t>
       </w:r>
-      <w:bookmarkEnd w:id="10"/>
+      <w:bookmarkEnd w:id="11"/>
     </w:p>
     <w:p>
       <w:pPr>
@@ -3511,7 +4039,7 @@
                     </pic:cNvPicPr>
                   </pic:nvPicPr>
                   <pic:blipFill>
-                    <a:blip r:embed="rId7">
+                    <a:blip r:embed="rId8">
                       <a:extLst>
                         <a:ext uri="{28A0092B-C50C-407E-A947-70E740481C1C}">
                           <a14:useLocalDpi xmlns:a14="http://schemas.microsoft.com/office/drawing/2010/main" val="0"/>
@@ -3614,7 +4142,7 @@
                     </pic:cNvPicPr>
                   </pic:nvPicPr>
                   <pic:blipFill>
-                    <a:blip r:embed="rId8">
+                    <a:blip r:embed="rId9">
                       <a:extLst>
                         <a:ext uri="{28A0092B-C50C-407E-A947-70E740481C1C}">
                           <a14:useLocalDpi xmlns:a14="http://schemas.microsoft.com/office/drawing/2010/main" val="0"/>
@@ -3661,47 +4189,7 @@
           <w:sz w:val="24"/>
           <w:szCs w:val="24"/>
         </w:rPr>
-        <w:t xml:space="preserve">Figure </w:t>
-      </w:r>
-      <w:r>
-        <w:rPr>
-          <w:rFonts w:ascii="Arial" w:hAnsi="Arial" w:cs="Arial"/>
-          <w:sz w:val="24"/>
-          <w:szCs w:val="24"/>
-        </w:rPr>
-        <w:t>2</w:t>
-      </w:r>
-      <w:r>
-        <w:rPr>
-          <w:rFonts w:ascii="Arial" w:hAnsi="Arial" w:cs="Arial"/>
-          <w:sz w:val="24"/>
-          <w:szCs w:val="24"/>
-        </w:rPr>
-        <w:t xml:space="preserve">: Screen </w:t>
-      </w:r>
-      <w:r>
-        <w:rPr>
-          <w:rFonts w:ascii="Arial" w:hAnsi="Arial" w:cs="Arial"/>
-          <w:sz w:val="24"/>
-          <w:szCs w:val="24"/>
-        </w:rPr>
-        <w:t>2</w:t>
-      </w:r>
-      <w:r>
-        <w:rPr>
-          <w:rFonts w:ascii="Arial" w:hAnsi="Arial" w:cs="Arial"/>
-          <w:sz w:val="24"/>
-          <w:szCs w:val="24"/>
-        </w:rPr>
-        <w:t xml:space="preserve"> - </w:t>
-      </w:r>
-      <w:r>
-        <w:rPr>
-          <w:rFonts w:ascii="Arial" w:hAnsi="Arial" w:cs="Arial"/>
-          <w:sz w:val="24"/>
-          <w:szCs w:val="24"/>
-        </w:rPr>
-        <w:t>Search</w:t>
+        <w:t>Figure 2: Screen 2 - Search</w:t>
       </w:r>
     </w:p>
     <w:p>
@@ -3746,7 +4234,7 @@
                     </pic:cNvPicPr>
                   </pic:nvPicPr>
                   <pic:blipFill>
-                    <a:blip r:embed="rId9">
+                    <a:blip r:embed="rId10">
                       <a:extLst>
                         <a:ext uri="{28A0092B-C50C-407E-A947-70E740481C1C}">
                           <a14:useLocalDpi xmlns:a14="http://schemas.microsoft.com/office/drawing/2010/main" val="0"/>
@@ -3890,7 +4378,7 @@
                     </pic:cNvPicPr>
                   </pic:nvPicPr>
                   <pic:blipFill>
-                    <a:blip r:embed="rId10" cstate="print">
+                    <a:blip r:embed="rId11" cstate="print">
                       <a:extLst>
                         <a:ext uri="{28A0092B-C50C-407E-A947-70E740481C1C}">
                           <a14:useLocalDpi xmlns:a14="http://schemas.microsoft.com/office/drawing/2010/main" val="0"/>
@@ -3929,8 +4417,6 @@
         </w:rPr>
         <w:br w:type="textWrapping" w:clear="all"/>
       </w:r>
-      <w:bookmarkStart w:id="11" w:name="_GoBack"/>
-      <w:bookmarkEnd w:id="11"/>
       <w:r>
         <w:rPr>
           <w:rFonts w:ascii="Arial" w:hAnsi="Arial" w:cs="Arial"/>
@@ -4031,7 +4517,7 @@
                     </pic:cNvPicPr>
                   </pic:nvPicPr>
                   <pic:blipFill>
-                    <a:blip r:embed="rId11">
+                    <a:blip r:embed="rId12">
                       <a:extLst>
                         <a:ext uri="{28A0092B-C50C-407E-A947-70E740481C1C}">
                           <a14:useLocalDpi xmlns:a14="http://schemas.microsoft.com/office/drawing/2010/main" val="0"/>
@@ -4163,7 +4649,7 @@
                     </pic:cNvPicPr>
                   </pic:nvPicPr>
                   <pic:blipFill>
-                    <a:blip r:embed="rId12" cstate="print">
+                    <a:blip r:embed="rId13" cstate="print">
                       <a:extLst>
                         <a:ext uri="{28A0092B-C50C-407E-A947-70E740481C1C}">
                           <a14:useLocalDpi xmlns:a14="http://schemas.microsoft.com/office/drawing/2010/main" val="0"/>
@@ -4310,7 +4796,7 @@
                     </pic:cNvPicPr>
                   </pic:nvPicPr>
                   <pic:blipFill>
-                    <a:blip r:embed="rId13">
+                    <a:blip r:embed="rId14">
                       <a:extLst>
                         <a:ext uri="{28A0092B-C50C-407E-A947-70E740481C1C}">
                           <a14:useLocalDpi xmlns:a14="http://schemas.microsoft.com/office/drawing/2010/main" val="0"/>
@@ -4450,7 +4936,7 @@
                     </pic:cNvPicPr>
                   </pic:nvPicPr>
                   <pic:blipFill>
-                    <a:blip r:embed="rId14">
+                    <a:blip r:embed="rId15">
                       <a:extLst>
                         <a:ext uri="{28A0092B-C50C-407E-A947-70E740481C1C}">
                           <a14:useLocalDpi xmlns:a14="http://schemas.microsoft.com/office/drawing/2010/main" val="0"/>
@@ -4850,7 +5336,23 @@
           <w:sz w:val="24"/>
           <w:szCs w:val="24"/>
         </w:rPr>
-        <w:t xml:space="preserve"> Jalal and Steven Ye are classmates in Conestoga College’s Computer Programmer/Analyst program. Their collective interest in computer science and video gaming led them to create this app.</w:t>
+        <w:t xml:space="preserve"> Jalal and Steven Ye are classmates in Conestoga College’s Computer Programmer/Analyst program. Their collective interest in computer science and </w:t>
+      </w:r>
+      <w:r>
+        <w:rPr>
+          <w:rFonts w:ascii="Arial" w:hAnsi="Arial" w:cs="Arial"/>
+          <w:sz w:val="24"/>
+          <w:szCs w:val="24"/>
+        </w:rPr>
+        <w:t>film</w:t>
+      </w:r>
+      <w:r>
+        <w:rPr>
+          <w:rFonts w:ascii="Arial" w:hAnsi="Arial" w:cs="Arial"/>
+          <w:sz w:val="24"/>
+          <w:szCs w:val="24"/>
+        </w:rPr>
+        <w:t xml:space="preserve"> led them to create this app.</w:t>
       </w:r>
     </w:p>
     <w:p>
@@ -4919,7 +5421,7 @@
         </w:rPr>
         <w:t xml:space="preserve">jQuery Mobile: </w:t>
       </w:r>
-      <w:hyperlink r:id="rId15" w:history="1">
+      <w:hyperlink r:id="rId16" w:history="1">
         <w:r>
           <w:rPr>
             <w:rStyle w:val="Hyperlink"/>
@@ -4940,9 +5442,12 @@
         </w:numPr>
         <w:spacing w:line="480" w:lineRule="auto"/>
         <w:rPr>
-          <w:rFonts w:ascii="Arial" w:hAnsi="Arial" w:cs="Arial"/>
-          <w:sz w:val="24"/>
-          <w:szCs w:val="24"/>
+          <w:rStyle w:val="Hyperlink"/>
+          <w:rFonts w:ascii="Arial" w:hAnsi="Arial" w:cs="Arial"/>
+          <w:color w:val="auto"/>
+          <w:sz w:val="24"/>
+          <w:szCs w:val="24"/>
+          <w:u w:val="none"/>
         </w:rPr>
       </w:pPr>
       <w:r>
@@ -4953,7 +5458,7 @@
         </w:rPr>
         <w:t xml:space="preserve">PhoneGap API: </w:t>
       </w:r>
-      <w:hyperlink r:id="rId16" w:history="1">
+      <w:hyperlink r:id="rId17" w:history="1">
         <w:r>
           <w:rPr>
             <w:rStyle w:val="Hyperlink"/>
@@ -4965,8 +5470,60 @@
         </w:r>
       </w:hyperlink>
     </w:p>
+    <w:p>
+      <w:pPr>
+        <w:pStyle w:val="ListParagraph"/>
+        <w:numPr>
+          <w:ilvl w:val="0"/>
+          <w:numId w:val="33"/>
+        </w:numPr>
+        <w:spacing w:line="480" w:lineRule="auto"/>
+        <w:rPr>
+          <w:rFonts w:ascii="Arial" w:hAnsi="Arial" w:cs="Arial"/>
+          <w:sz w:val="24"/>
+          <w:szCs w:val="24"/>
+        </w:rPr>
+      </w:pPr>
+      <w:proofErr w:type="spellStart"/>
+      <w:r>
+        <w:rPr>
+          <w:rFonts w:ascii="Arial" w:hAnsi="Arial" w:cs="Arial"/>
+          <w:sz w:val="24"/>
+          <w:szCs w:val="24"/>
+        </w:rPr>
+        <w:t>omdb</w:t>
+      </w:r>
+      <w:proofErr w:type="spellEnd"/>
+      <w:r>
+        <w:rPr>
+          <w:rFonts w:ascii="Arial" w:hAnsi="Arial" w:cs="Arial"/>
+          <w:sz w:val="24"/>
+          <w:szCs w:val="24"/>
+        </w:rPr>
+        <w:t xml:space="preserve"> API: </w:t>
+      </w:r>
+      <w:hyperlink r:id="rId18" w:history="1">
+        <w:r>
+          <w:rPr>
+            <w:rStyle w:val="Hyperlink"/>
+            <w:rFonts w:ascii="Arial" w:hAnsi="Arial" w:cs="Arial"/>
+            <w:sz w:val="24"/>
+            <w:szCs w:val="24"/>
+          </w:rPr>
+          <w:t>http://www.omdbapi.com/</w:t>
+        </w:r>
+      </w:hyperlink>
+      <w:r>
+        <w:rPr>
+          <w:rFonts w:ascii="Arial" w:hAnsi="Arial" w:cs="Arial"/>
+          <w:sz w:val="24"/>
+          <w:szCs w:val="24"/>
+        </w:rPr>
+        <w:t xml:space="preserve"> </w:t>
+      </w:r>
+    </w:p>
     <w:sectPr>
-      <w:headerReference w:type="default" r:id="rId17"/>
+      <w:headerReference w:type="default" r:id="rId19"/>
       <w:pgSz w:w="12240" w:h="15840"/>
       <w:pgMar w:top="1985" w:right="1701" w:bottom="1701" w:left="1701" w:header="708" w:footer="708" w:gutter="0"/>
       <w:cols w:space="708"/>
@@ -9979,6 +10536,18 @@
     <w:uiPriority w:val="99"/>
     <w:rsid w:val="00020387"/>
   </w:style>
+  <w:style w:type="character" w:styleId="UnresolvedMention">
+    <w:name w:val="Unresolved Mention"/>
+    <w:basedOn w:val="DefaultParagraphFont"/>
+    <w:uiPriority w:val="99"/>
+    <w:semiHidden/>
+    <w:unhideWhenUsed/>
+    <w:rsid w:val="006D6AC2"/>
+    <w:rPr>
+      <w:color w:val="808080"/>
+      <w:shd w:val="clear" w:color="auto" w:fill="E6E6E6"/>
+    </w:rPr>
+  </w:style>
 </w:styles>
 </file>
 

</xml_diff>

<commit_message>
Added Entity Relationship Diagram
</commit_message>
<xml_diff>
--- a/doc/ProjectDocumentation.docx
+++ b/doc/ProjectDocumentation.docx
@@ -3108,8 +3108,6 @@
         </w:rPr>
         <w:t xml:space="preserve"> </w:t>
       </w:r>
-      <w:bookmarkStart w:id="9" w:name="_GoBack"/>
-      <w:bookmarkEnd w:id="9"/>
     </w:p>
     <w:p>
       <w:pPr>
@@ -3142,7 +3140,7 @@
           <w:szCs w:val="24"/>
         </w:rPr>
       </w:pPr>
-      <w:bookmarkStart w:id="10" w:name="_Toc511832128"/>
+      <w:bookmarkStart w:id="9" w:name="_Toc511832128"/>
       <w:r>
         <w:rPr>
           <w:rFonts w:ascii="Arial" w:hAnsi="Arial" w:cs="Arial"/>
@@ -3153,7 +3151,7 @@
         <w:lastRenderedPageBreak/>
         <w:t>Use Case Descriptions</w:t>
       </w:r>
-      <w:bookmarkEnd w:id="10"/>
+      <w:bookmarkEnd w:id="9"/>
     </w:p>
     <w:tbl>
       <w:tblPr>
@@ -3991,7 +3989,7 @@
           <w:szCs w:val="24"/>
         </w:rPr>
       </w:pPr>
-      <w:bookmarkStart w:id="11" w:name="_Toc511832129"/>
+      <w:bookmarkStart w:id="10" w:name="_Toc511832129"/>
       <w:r>
         <w:rPr>
           <w:rFonts w:ascii="Arial" w:hAnsi="Arial" w:cs="Arial"/>
@@ -4002,7 +4000,7 @@
         <w:lastRenderedPageBreak/>
         <w:t>User Interface Prototype</w:t>
       </w:r>
-      <w:bookmarkEnd w:id="11"/>
+      <w:bookmarkEnd w:id="10"/>
     </w:p>
     <w:p>
       <w:pPr>
@@ -5053,7 +5051,7 @@
           <w:szCs w:val="24"/>
         </w:rPr>
       </w:pPr>
-      <w:bookmarkStart w:id="12" w:name="_Toc511832130"/>
+      <w:bookmarkStart w:id="11" w:name="_Toc511832130"/>
       <w:r>
         <w:rPr>
           <w:rFonts w:ascii="Arial" w:hAnsi="Arial" w:cs="Arial"/>
@@ -5073,53 +5071,7 @@
         </w:rPr>
         <w:t>ntity Relationship Diagram (ERD)</w:t>
       </w:r>
-      <w:bookmarkEnd w:id="12"/>
-    </w:p>
-    <w:p>
-      <w:pPr>
-        <w:spacing w:line="480" w:lineRule="auto"/>
-        <w:rPr>
-          <w:rFonts w:ascii="Arial" w:hAnsi="Arial" w:cs="Arial"/>
-          <w:sz w:val="24"/>
-          <w:szCs w:val="24"/>
-        </w:rPr>
-      </w:pPr>
-      <w:proofErr w:type="spellStart"/>
-      <w:r>
-        <w:rPr>
-          <w:rFonts w:ascii="Arial" w:hAnsi="Arial" w:cs="Arial"/>
-          <w:sz w:val="24"/>
-          <w:szCs w:val="24"/>
-        </w:rPr>
-        <w:t>Gotta</w:t>
-      </w:r>
-      <w:proofErr w:type="spellEnd"/>
-      <w:r>
-        <w:rPr>
-          <w:rFonts w:ascii="Arial" w:hAnsi="Arial" w:cs="Arial"/>
-          <w:sz w:val="24"/>
-          <w:szCs w:val="24"/>
-        </w:rPr>
-        <w:t xml:space="preserve"> drop that diagram with relationships, primary keys, foreign keys, </w:t>
-      </w:r>
-      <w:proofErr w:type="spellStart"/>
-      <w:r>
-        <w:rPr>
-          <w:rFonts w:ascii="Arial" w:hAnsi="Arial" w:cs="Arial"/>
-          <w:sz w:val="24"/>
-          <w:szCs w:val="24"/>
-        </w:rPr>
-        <w:t>firled</w:t>
-      </w:r>
-      <w:proofErr w:type="spellEnd"/>
-      <w:r>
-        <w:rPr>
-          <w:rFonts w:ascii="Arial" w:hAnsi="Arial" w:cs="Arial"/>
-          <w:sz w:val="24"/>
-          <w:szCs w:val="24"/>
-        </w:rPr>
-        <w:t xml:space="preserve"> names, data types, and table names</w:t>
-      </w:r>
+      <w:bookmarkEnd w:id="11"/>
     </w:p>
     <w:p>
       <w:pPr>
@@ -5131,6 +5083,64 @@
           <w:szCs w:val="24"/>
         </w:rPr>
       </w:pPr>
+      <w:r>
+        <w:rPr>
+          <w:rFonts w:ascii="Arial" w:hAnsi="Arial" w:cs="Arial"/>
+          <w:noProof/>
+          <w:sz w:val="24"/>
+          <w:szCs w:val="24"/>
+        </w:rPr>
+        <w:drawing>
+          <wp:inline distT="0" distB="0" distL="0" distR="0" wp14:anchorId="47D07E65" wp14:editId="539775AD">
+            <wp:extent cx="4181475" cy="2905125"/>
+            <wp:effectExtent l="0" t="0" r="9525" b="9525"/>
+            <wp:docPr id="1" name="Picture 1"/>
+            <wp:cNvGraphicFramePr>
+              <a:graphicFrameLocks xmlns:a="http://schemas.openxmlformats.org/drawingml/2006/main" noChangeAspect="1"/>
+            </wp:cNvGraphicFramePr>
+            <a:graphic xmlns:a="http://schemas.openxmlformats.org/drawingml/2006/main">
+              <a:graphicData uri="http://schemas.openxmlformats.org/drawingml/2006/picture">
+                <pic:pic xmlns:pic="http://schemas.openxmlformats.org/drawingml/2006/picture">
+                  <pic:nvPicPr>
+                    <pic:cNvPr id="0" name="Picture 1"/>
+                    <pic:cNvPicPr>
+                      <a:picLocks noChangeAspect="1" noChangeArrowheads="1"/>
+                    </pic:cNvPicPr>
+                  </pic:nvPicPr>
+                  <pic:blipFill>
+                    <a:blip r:embed="rId16">
+                      <a:extLst>
+                        <a:ext uri="{28A0092B-C50C-407E-A947-70E740481C1C}">
+                          <a14:useLocalDpi xmlns:a14="http://schemas.microsoft.com/office/drawing/2010/main" val="0"/>
+                        </a:ext>
+                      </a:extLst>
+                    </a:blip>
+                    <a:srcRect/>
+                    <a:stretch>
+                      <a:fillRect/>
+                    </a:stretch>
+                  </pic:blipFill>
+                  <pic:spPr bwMode="auto">
+                    <a:xfrm>
+                      <a:off x="0" y="0"/>
+                      <a:ext cx="4181475" cy="2905125"/>
+                    </a:xfrm>
+                    <a:prstGeom prst="rect">
+                      <a:avLst/>
+                    </a:prstGeom>
+                    <a:noFill/>
+                    <a:ln>
+                      <a:noFill/>
+                    </a:ln>
+                  </pic:spPr>
+                </pic:pic>
+              </a:graphicData>
+            </a:graphic>
+          </wp:inline>
+        </w:drawing>
+      </w:r>
+      <w:bookmarkStart w:id="12" w:name="_GoBack"/>
+      <w:bookmarkEnd w:id="12"/>
       <w:r>
         <w:rPr>
           <w:rFonts w:ascii="Arial" w:hAnsi="Arial" w:cs="Arial"/>
@@ -5421,7 +5431,7 @@
         </w:rPr>
         <w:t xml:space="preserve">jQuery Mobile: </w:t>
       </w:r>
-      <w:hyperlink r:id="rId16" w:history="1">
+      <w:hyperlink r:id="rId17" w:history="1">
         <w:r>
           <w:rPr>
             <w:rStyle w:val="Hyperlink"/>
@@ -5458,7 +5468,7 @@
         </w:rPr>
         <w:t xml:space="preserve">PhoneGap API: </w:t>
       </w:r>
-      <w:hyperlink r:id="rId17" w:history="1">
+      <w:hyperlink r:id="rId18" w:history="1">
         <w:r>
           <w:rPr>
             <w:rStyle w:val="Hyperlink"/>
@@ -5502,7 +5512,7 @@
         </w:rPr>
         <w:t xml:space="preserve"> API: </w:t>
       </w:r>
-      <w:hyperlink r:id="rId18" w:history="1">
+      <w:hyperlink r:id="rId19" w:history="1">
         <w:r>
           <w:rPr>
             <w:rStyle w:val="Hyperlink"/>
@@ -5523,7 +5533,7 @@
       </w:r>
     </w:p>
     <w:sectPr>
-      <w:headerReference w:type="default" r:id="rId19"/>
+      <w:headerReference w:type="default" r:id="rId20"/>
       <w:pgSz w:w="12240" w:h="15840"/>
       <w:pgMar w:top="1985" w:right="1701" w:bottom="1701" w:left="1701" w:header="708" w:footer="708" w:gutter="0"/>
       <w:cols w:space="708"/>

</xml_diff>